<commit_message>
CGA and MUX modifications
</commit_message>
<xml_diff>
--- a/documentation/Informe Proyecto Final DI - Voltimetro digital.docx
+++ b/documentation/Informe Proyecto Final DI - Voltimetro digital.docx
@@ -721,21 +721,7 @@
                 <w:rStyle w:val="Hipervnculo"/>
                 <w:noProof/>
               </w:rPr>
-              <w:t>Testbenc</w:t>
-            </w:r>
-            <w:r>
-              <w:rPr>
-                <w:rStyle w:val="Hipervnculo"/>
-                <w:noProof/>
-              </w:rPr>
-              <w:t>h</w:t>
-            </w:r>
-            <w:r>
-              <w:rPr>
-                <w:rStyle w:val="Hipervnculo"/>
-                <w:noProof/>
-              </w:rPr>
-              <w:t>s</w:t>
+              <w:t>Testbenchs</w:t>
             </w:r>
             <w:r>
               <w:rPr>
@@ -1142,7 +1128,15 @@
         <w:rPr>
           <w:rFonts w:asciiTheme="majorHAnsi" w:hAnsiTheme="majorHAnsi" w:cstheme="majorHAnsi"/>
         </w:rPr>
-        <w:t>Los tres módulos principales del voltímetro se identifican de la siguiente manera:</w:t>
+        <w:t>Los tres módulos principales del voltímetro se identi</w:t>
+      </w:r>
+      <w:bookmarkStart w:id="1" w:name="_GoBack"/>
+      <w:bookmarkEnd w:id="1"/>
+      <w:r>
+        <w:rPr>
+          <w:rFonts w:asciiTheme="majorHAnsi" w:hAnsiTheme="majorHAnsi" w:cstheme="majorHAnsi"/>
+        </w:rPr>
+        <w:t>fican de la siguiente manera:</w:t>
       </w:r>
     </w:p>
     <w:p>
@@ -1241,11 +1235,11 @@
       <w:pPr>
         <w:pStyle w:val="Ttulo1"/>
       </w:pPr>
-      <w:bookmarkStart w:id="1" w:name="_Toc2538814"/>
+      <w:bookmarkStart w:id="2" w:name="_Toc2538814"/>
       <w:r>
         <w:t>Resumen</w:t>
       </w:r>
-      <w:bookmarkEnd w:id="1"/>
+      <w:bookmarkEnd w:id="2"/>
     </w:p>
     <w:p>
       <w:pPr>
@@ -1270,11 +1264,11 @@
       <w:pPr>
         <w:pStyle w:val="Ttulo1"/>
       </w:pPr>
-      <w:bookmarkStart w:id="2" w:name="_Toc2538815"/>
+      <w:bookmarkStart w:id="3" w:name="_Toc2538815"/>
       <w:r>
         <w:t>Descripción</w:t>
       </w:r>
-      <w:bookmarkEnd w:id="2"/>
+      <w:bookmarkEnd w:id="3"/>
     </w:p>
     <w:p>
       <w:r>
@@ -1322,9 +1316,6 @@
     <w:p>
       <w:pPr>
         <w:spacing w:after="240"/>
-        <w:rPr>
-          <w:lang w:val="en-US"/>
-        </w:rPr>
       </w:pPr>
     </w:p>
     <w:p>
@@ -1332,12 +1323,7 @@
         <w:pStyle w:val="Ttulo1"/>
       </w:pPr>
       <w:r>
-        <w:t>Testing de módulo</w:t>
-      </w:r>
-      <w:bookmarkStart w:id="3" w:name="_GoBack"/>
-      <w:bookmarkEnd w:id="3"/>
-      <w:r>
-        <w:t>s</w:t>
+        <w:t>Testing de módulos</w:t>
       </w:r>
     </w:p>
     <w:p>
@@ -6893,7 +6879,7 @@
 </file>
 
 <file path=customXml/itemProps1.xml><?xml version="1.0" encoding="utf-8"?>
-<ds:datastoreItem xmlns:ds="http://schemas.openxmlformats.org/officeDocument/2006/customXml" ds:itemID="{593B6CBB-F408-4AFB-87B0-51BCCDBE5372}">
+<ds:datastoreItem xmlns:ds="http://schemas.openxmlformats.org/officeDocument/2006/customXml" ds:itemID="{49790477-CA7F-464E-9AD7-884A69D5D057}">
   <ds:schemaRefs>
     <ds:schemaRef ds:uri="http://schemas.openxmlformats.org/officeDocument/2006/bibliography"/>
   </ds:schemaRefs>

</xml_diff>

<commit_message>
final version v1.0 with report
</commit_message>
<xml_diff>
--- a/documentation/Informe Proyecto Final DI - Voltimetro digital.docx
+++ b/documentation/Informe Proyecto Final DI - Voltimetro digital.docx
@@ -563,7 +563,7 @@
           <w:r>
             <w:fldChar w:fldCharType="separate"/>
           </w:r>
-          <w:hyperlink w:anchor="_Toc2704632" w:history="1">
+          <w:hyperlink w:anchor="_Toc2712346" w:history="1">
             <w:r>
               <w:rPr>
                 <w:rStyle w:val="Hipervnculo"/>
@@ -590,7 +590,7 @@
                 <w:noProof/>
                 <w:webHidden/>
               </w:rPr>
-              <w:instrText xml:space="preserve"> PAGEREF _Toc2704632 \h </w:instrText>
+              <w:instrText xml:space="preserve"> PAGEREF _Toc2712346 \h </w:instrText>
             </w:r>
             <w:r>
               <w:rPr>
@@ -632,7 +632,7 @@
               <w:noProof/>
             </w:rPr>
           </w:pPr>
-          <w:hyperlink w:anchor="_Toc2704633" w:history="1">
+          <w:hyperlink w:anchor="_Toc2712347" w:history="1">
             <w:r>
               <w:rPr>
                 <w:rStyle w:val="Hipervnculo"/>
@@ -659,7 +659,7 @@
                 <w:noProof/>
                 <w:webHidden/>
               </w:rPr>
-              <w:instrText xml:space="preserve"> PAGEREF _Toc2704633 \h </w:instrText>
+              <w:instrText xml:space="preserve"> PAGEREF _Toc2712347 \h </w:instrText>
             </w:r>
             <w:r>
               <w:rPr>
@@ -701,7 +701,7 @@
               <w:noProof/>
             </w:rPr>
           </w:pPr>
-          <w:hyperlink w:anchor="_Toc2704634" w:history="1">
+          <w:hyperlink w:anchor="_Toc2712348" w:history="1">
             <w:r>
               <w:rPr>
                 <w:rStyle w:val="Hipervnculo"/>
@@ -728,7 +728,7 @@
                 <w:noProof/>
                 <w:webHidden/>
               </w:rPr>
-              <w:instrText xml:space="preserve"> PAGEREF _Toc2704634 \h </w:instrText>
+              <w:instrText xml:space="preserve"> PAGEREF _Toc2712348 \h </w:instrText>
             </w:r>
             <w:r>
               <w:rPr>
@@ -770,13 +770,13 @@
               <w:noProof/>
             </w:rPr>
           </w:pPr>
-          <w:hyperlink w:anchor="_Toc2704635" w:history="1">
+          <w:hyperlink w:anchor="_Toc2712349" w:history="1">
             <w:r>
               <w:rPr>
                 <w:rStyle w:val="Hipervnculo"/>
                 <w:noProof/>
               </w:rPr>
-              <w:t>Generador de píxel y CGA</w:t>
+              <w:t>Generador de píxel y ROM</w:t>
             </w:r>
             <w:r>
               <w:rPr>
@@ -797,7 +797,7 @@
                 <w:noProof/>
                 <w:webHidden/>
               </w:rPr>
-              <w:instrText xml:space="preserve"> PAGEREF _Toc2704635 \h </w:instrText>
+              <w:instrText xml:space="preserve"> PAGEREF _Toc2712349 \h </w:instrText>
             </w:r>
             <w:r>
               <w:rPr>
@@ -839,7 +839,7 @@
               <w:noProof/>
             </w:rPr>
           </w:pPr>
-          <w:hyperlink w:anchor="_Toc2704636" w:history="1">
+          <w:hyperlink w:anchor="_Toc2712350" w:history="1">
             <w:r>
               <w:rPr>
                 <w:rStyle w:val="Hipervnculo"/>
@@ -866,7 +866,7 @@
                 <w:noProof/>
                 <w:webHidden/>
               </w:rPr>
-              <w:instrText xml:space="preserve"> PAGEREF _Toc2704636 \h </w:instrText>
+              <w:instrText xml:space="preserve"> PAGEREF _Toc2712350 \h </w:instrText>
             </w:r>
             <w:r>
               <w:rPr>
@@ -886,7 +886,7 @@
                 <w:noProof/>
                 <w:webHidden/>
               </w:rPr>
-              <w:t>6</w:t>
+              <w:t>8</w:t>
             </w:r>
             <w:r>
               <w:rPr>
@@ -908,76 +908,7 @@
               <w:noProof/>
             </w:rPr>
           </w:pPr>
-          <w:hyperlink w:anchor="_Toc2704637" w:history="1">
-            <w:r>
-              <w:rPr>
-                <w:rStyle w:val="Hipervnculo"/>
-                <w:noProof/>
-              </w:rPr>
-              <w:t>Descripción</w:t>
-            </w:r>
-            <w:r>
-              <w:rPr>
-                <w:noProof/>
-                <w:webHidden/>
-              </w:rPr>
-              <w:tab/>
-            </w:r>
-            <w:r>
-              <w:rPr>
-                <w:noProof/>
-                <w:webHidden/>
-              </w:rPr>
-              <w:fldChar w:fldCharType="begin"/>
-            </w:r>
-            <w:r>
-              <w:rPr>
-                <w:noProof/>
-                <w:webHidden/>
-              </w:rPr>
-              <w:instrText xml:space="preserve"> PAGEREF _Toc2704637 \h </w:instrText>
-            </w:r>
-            <w:r>
-              <w:rPr>
-                <w:noProof/>
-                <w:webHidden/>
-              </w:rPr>
-            </w:r>
-            <w:r>
-              <w:rPr>
-                <w:noProof/>
-                <w:webHidden/>
-              </w:rPr>
-              <w:fldChar w:fldCharType="separate"/>
-            </w:r>
-            <w:r>
-              <w:rPr>
-                <w:noProof/>
-                <w:webHidden/>
-              </w:rPr>
-              <w:t>6</w:t>
-            </w:r>
-            <w:r>
-              <w:rPr>
-                <w:noProof/>
-                <w:webHidden/>
-              </w:rPr>
-              <w:fldChar w:fldCharType="end"/>
-            </w:r>
-          </w:hyperlink>
-        </w:p>
-        <w:p>
-          <w:pPr>
-            <w:pStyle w:val="TDC1"/>
-            <w:tabs>
-              <w:tab w:val="right" w:leader="dot" w:pos="9344"/>
-            </w:tabs>
-            <w:rPr>
-              <w:rFonts w:cstheme="minorBidi"/>
-              <w:noProof/>
-            </w:rPr>
-          </w:pPr>
-          <w:hyperlink w:anchor="_Toc2704638" w:history="1">
+          <w:hyperlink w:anchor="_Toc2712351" w:history="1">
             <w:r>
               <w:rPr>
                 <w:rStyle w:val="Hipervnculo"/>
@@ -1004,7 +935,7 @@
                 <w:noProof/>
                 <w:webHidden/>
               </w:rPr>
-              <w:instrText xml:space="preserve"> PAGEREF _Toc2704638 \h </w:instrText>
+              <w:instrText xml:space="preserve"> PAGEREF _Toc2712351 \h </w:instrText>
             </w:r>
             <w:r>
               <w:rPr>
@@ -1024,7 +955,7 @@
                 <w:noProof/>
                 <w:webHidden/>
               </w:rPr>
-              <w:t>6</w:t>
+              <w:t>10</w:t>
             </w:r>
             <w:r>
               <w:rPr>
@@ -1151,6 +1082,8 @@
           <w:szCs w:val="24"/>
         </w:rPr>
       </w:pPr>
+      <w:bookmarkStart w:id="0" w:name="_GoBack"/>
+      <w:bookmarkEnd w:id="0"/>
     </w:p>
     <w:p>
       <w:pPr>
@@ -1339,11 +1272,12 @@
           <w:sz w:val="24"/>
         </w:rPr>
       </w:pPr>
-      <w:bookmarkStart w:id="0" w:name="_Toc2704632"/>
-      <w:r>
+      <w:bookmarkStart w:id="1" w:name="_Toc2712346"/>
+      <w:r>
+        <w:lastRenderedPageBreak/>
         <w:t>Objetivo</w:t>
       </w:r>
-      <w:bookmarkEnd w:id="0"/>
+      <w:bookmarkEnd w:id="1"/>
     </w:p>
     <w:p>
       <w:r>
@@ -1544,11 +1478,11 @@
       <w:pPr>
         <w:pStyle w:val="Ttulo2"/>
       </w:pPr>
-      <w:bookmarkStart w:id="1" w:name="_Toc2704633"/>
+      <w:bookmarkStart w:id="2" w:name="_Toc2712347"/>
       <w:r>
         <w:t>Conversor ADC Sigma-Delta</w:t>
       </w:r>
-      <w:bookmarkEnd w:id="1"/>
+      <w:bookmarkEnd w:id="2"/>
     </w:p>
     <w:p>
       <w:r>
@@ -1582,10 +1516,10 @@
             <v:path o:extrusionok="f" gradientshapeok="t" o:connecttype="rect"/>
             <o:lock v:ext="edit" aspectratio="t"/>
           </v:shapetype>
-          <v:shape id="_x0000_i1025" type="#_x0000_t75" style="width:316.5pt;height:145.6pt" o:ole="">
+          <v:shape id="_x0000_i1025" type="#_x0000_t75" style="width:316.4pt;height:145.9pt" o:ole="">
             <v:imagedata r:id="rId10" o:title=""/>
           </v:shape>
-          <o:OLEObject Type="Embed" ProgID="Visio.Drawing.15" ShapeID="_x0000_i1025" DrawAspect="Content" ObjectID="_1613320745" r:id="rId11"/>
+          <o:OLEObject Type="Embed" ProgID="Visio.Drawing.15" ShapeID="_x0000_i1025" DrawAspect="Content" ObjectID="_1613325225" r:id="rId11"/>
         </w:object>
       </w:r>
     </w:p>
@@ -1896,7 +1830,7 @@
       <w:pPr>
         <w:pStyle w:val="Ttulo2"/>
       </w:pPr>
-      <w:bookmarkStart w:id="2" w:name="_Toc2704634"/>
+      <w:bookmarkStart w:id="3" w:name="_Toc2712348"/>
       <w:r>
         <w:lastRenderedPageBreak/>
         <w:t xml:space="preserve">Bloque </w:t>
@@ -1907,7 +1841,7 @@
       <w:r>
         <w:t xml:space="preserve"> VGA</w:t>
       </w:r>
-      <w:bookmarkEnd w:id="2"/>
+      <w:bookmarkEnd w:id="3"/>
     </w:p>
     <w:p>
       <w:r>
@@ -2370,15 +2304,15 @@
       <w:pPr>
         <w:pStyle w:val="Ttulo2"/>
       </w:pPr>
-      <w:bookmarkStart w:id="3" w:name="_Toc2704635"/>
+      <w:bookmarkStart w:id="4" w:name="_Toc2712349"/>
       <w:r>
         <w:lastRenderedPageBreak/>
         <w:t xml:space="preserve">Generador de píxel y </w:t>
       </w:r>
-      <w:bookmarkEnd w:id="3"/>
       <w:r>
         <w:t>ROM</w:t>
       </w:r>
+      <w:bookmarkEnd w:id="4"/>
     </w:p>
     <w:p>
       <w:pPr>
@@ -7492,6 +7426,44 @@
       <w:pPr>
         <w:pStyle w:val="Descripcin"/>
         <w:jc w:val="center"/>
+      </w:pPr>
+      <w:r>
+        <w:t xml:space="preserve">Figura </w:t>
+      </w:r>
+      <w:r>
+        <w:fldChar w:fldCharType="begin"/>
+      </w:r>
+      <w:r>
+        <w:instrText xml:space="preserve"> SEQ Figura \* ARABIC </w:instrText>
+      </w:r>
+      <w:r>
+        <w:fldChar w:fldCharType="separate"/>
+      </w:r>
+      <w:r>
+        <w:rPr>
+          <w:noProof/>
+        </w:rPr>
+        <w:t>7</w:t>
+      </w:r>
+      <w:r>
+        <w:fldChar w:fldCharType="end"/>
+      </w:r>
+      <w:r>
+        <w:t xml:space="preserve">.  </w:t>
+      </w:r>
+      <w:proofErr w:type="spellStart"/>
+      <w:r>
+        <w:t>v_MUX</w:t>
+      </w:r>
+      <w:proofErr w:type="spellEnd"/>
+      <w:r>
+        <w:t xml:space="preserve"> con verificación de posición vertical</w:t>
+      </w:r>
+    </w:p>
+    <w:p>
+      <w:pPr>
+        <w:pStyle w:val="Descripcin"/>
+        <w:jc w:val="center"/>
         <w:rPr>
           <w:b w:val="0"/>
           <w:bCs w:val="0"/>
@@ -7500,55 +7472,41 @@
           <w:szCs w:val="22"/>
         </w:rPr>
       </w:pPr>
-      <w:r>
-        <w:t xml:space="preserve">Figura </w:t>
-      </w:r>
-      <w:r>
-        <w:fldChar w:fldCharType="begin"/>
-      </w:r>
-      <w:r>
-        <w:instrText xml:space="preserve"> SEQ Figura \* ARABIC </w:instrText>
-      </w:r>
-      <w:r>
-        <w:fldChar w:fldCharType="separate"/>
-      </w:r>
-      <w:r>
-        <w:rPr>
-          <w:noProof/>
-        </w:rPr>
-        <w:t>7</w:t>
-      </w:r>
-      <w:r>
-        <w:fldChar w:fldCharType="end"/>
-      </w:r>
-      <w:r>
-        <w:t xml:space="preserve">.  </w:t>
-      </w:r>
-      <w:proofErr w:type="spellStart"/>
-      <w:r>
-        <w:t>v_MUX</w:t>
-      </w:r>
-      <w:proofErr w:type="spellEnd"/>
-      <w:r>
-        <w:t xml:space="preserve"> con verificación de posición vertical</w:t>
-      </w:r>
     </w:p>
     <w:p>
       <w:pPr>
         <w:pStyle w:val="Ttulo1"/>
       </w:pPr>
-      <w:bookmarkStart w:id="4" w:name="_Toc2704636"/>
+      <w:bookmarkStart w:id="5" w:name="_Toc2712350"/>
       <w:r>
         <w:t>Resumen</w:t>
       </w:r>
       <w:r>
         <w:t xml:space="preserve"> y funcionamiento voltímetro</w:t>
       </w:r>
-      <w:bookmarkEnd w:id="4"/>
-    </w:p>
-    <w:p>
-      <w:r>
-        <w:t>El diseño del voltímetro con todos sus bloques se describe en la figura 8.</w:t>
+      <w:bookmarkEnd w:id="5"/>
+    </w:p>
+    <w:p>
+      <w:r>
+        <w:t>El diseño del voltímetro</w:t>
+      </w:r>
+      <w:r>
+        <w:t>,</w:t>
+      </w:r>
+      <w:r>
+        <w:t xml:space="preserve"> </w:t>
+      </w:r>
+      <w:r>
+        <w:t xml:space="preserve">junto </w:t>
+      </w:r>
+      <w:r>
+        <w:t>con todos sus bloques</w:t>
+      </w:r>
+      <w:r>
+        <w:t>,</w:t>
+      </w:r>
+      <w:r>
+        <w:t xml:space="preserve"> se describe en la figura 8.</w:t>
       </w:r>
     </w:p>
     <w:p>
@@ -7686,9 +7644,8 @@
           <w:sz w:val="22"/>
           <w:szCs w:val="22"/>
         </w:rPr>
-        <w:t xml:space="preserve">. La salida del ADC (Q) ingresará a la entrada del contador BCD de 5 décadas. La resolución del contador será de 0.001V como se indicó en la introducción de este trabajo. El bloque v_cont_33000 contará de forma independiente 33000 ciclos de reloj y, al llegar al final de cada ciclo de conteo enviará una señal de </w:t>
-      </w:r>
-      <w:proofErr w:type="spellStart"/>
+        <w:t>. La salida del ADC (Q) ingresará a la entrada del contador BCD de 5 décadas. La resolución del contador será de 0.0</w:t>
+      </w:r>
       <w:r>
         <w:rPr>
           <w:b w:val="0"/>
@@ -7697,9 +7654,8 @@
           <w:sz w:val="22"/>
           <w:szCs w:val="22"/>
         </w:rPr>
-        <w:t>reset</w:t>
-      </w:r>
-      <w:proofErr w:type="spellEnd"/>
+        <w:t>0</w:t>
+      </w:r>
       <w:r>
         <w:rPr>
           <w:b w:val="0"/>
@@ -7708,108 +7664,3159 @@
           <w:sz w:val="22"/>
           <w:szCs w:val="22"/>
         </w:rPr>
+        <w:t>01V como se indicó en la introducción de este trabajo. El bloque v_cont_33000 contará de forma independiente 3300</w:t>
+      </w:r>
+      <w:r>
+        <w:rPr>
+          <w:b w:val="0"/>
+          <w:bCs w:val="0"/>
+          <w:color w:val="auto"/>
+          <w:sz w:val="22"/>
+          <w:szCs w:val="22"/>
+        </w:rPr>
+        <w:t>1</w:t>
+      </w:r>
+      <w:r>
+        <w:rPr>
+          <w:b w:val="0"/>
+          <w:bCs w:val="0"/>
+          <w:color w:val="auto"/>
+          <w:sz w:val="22"/>
+          <w:szCs w:val="22"/>
+        </w:rPr>
+        <w:t xml:space="preserve"> ciclos de reloj y, al llegar al final de cada ciclo de conteo enviará una señal de </w:t>
+      </w:r>
+      <w:proofErr w:type="spellStart"/>
+      <w:r>
+        <w:rPr>
+          <w:b w:val="0"/>
+          <w:bCs w:val="0"/>
+          <w:color w:val="auto"/>
+          <w:sz w:val="22"/>
+          <w:szCs w:val="22"/>
+        </w:rPr>
+        <w:t>reset</w:t>
+      </w:r>
+      <w:proofErr w:type="spellEnd"/>
+      <w:r>
+        <w:rPr>
+          <w:b w:val="0"/>
+          <w:bCs w:val="0"/>
+          <w:color w:val="auto"/>
+          <w:sz w:val="22"/>
+          <w:szCs w:val="22"/>
+        </w:rPr>
         <w:t xml:space="preserve"> al bloque contador BCD</w:t>
       </w:r>
-      <w:bookmarkStart w:id="5" w:name="_GoBack"/>
-      <w:bookmarkEnd w:id="5"/>
+      <w:r>
+        <w:rPr>
+          <w:b w:val="0"/>
+          <w:bCs w:val="0"/>
+          <w:color w:val="auto"/>
+          <w:sz w:val="22"/>
+          <w:szCs w:val="22"/>
+        </w:rPr>
+        <w:t xml:space="preserve">. Además, al contar 33000 enviará una señal de </w:t>
+      </w:r>
+      <w:proofErr w:type="spellStart"/>
+      <w:r>
+        <w:rPr>
+          <w:b w:val="0"/>
+          <w:bCs w:val="0"/>
+          <w:color w:val="auto"/>
+          <w:sz w:val="22"/>
+          <w:szCs w:val="22"/>
+        </w:rPr>
+        <w:t>enable</w:t>
+      </w:r>
+      <w:proofErr w:type="spellEnd"/>
+      <w:r>
+        <w:rPr>
+          <w:b w:val="0"/>
+          <w:bCs w:val="0"/>
+          <w:color w:val="auto"/>
+          <w:sz w:val="22"/>
+          <w:szCs w:val="22"/>
+        </w:rPr>
+        <w:t xml:space="preserve"> al bloque </w:t>
+      </w:r>
+      <w:proofErr w:type="spellStart"/>
+      <w:r>
+        <w:rPr>
+          <w:b w:val="0"/>
+          <w:bCs w:val="0"/>
+          <w:color w:val="auto"/>
+          <w:sz w:val="22"/>
+          <w:szCs w:val="22"/>
+        </w:rPr>
+        <w:t>v_reg</w:t>
+      </w:r>
+      <w:proofErr w:type="spellEnd"/>
+      <w:r>
+        <w:rPr>
+          <w:b w:val="0"/>
+          <w:bCs w:val="0"/>
+          <w:color w:val="auto"/>
+          <w:sz w:val="22"/>
+          <w:szCs w:val="22"/>
+        </w:rPr>
+        <w:t xml:space="preserve"> que capturará la salida de las tres cifras más significativas del bloque </w:t>
+      </w:r>
+      <w:proofErr w:type="spellStart"/>
+      <w:r>
+        <w:rPr>
+          <w:b w:val="0"/>
+          <w:bCs w:val="0"/>
+          <w:color w:val="auto"/>
+          <w:sz w:val="22"/>
+          <w:szCs w:val="22"/>
+        </w:rPr>
+        <w:t>v_cont_BCD</w:t>
+      </w:r>
+      <w:proofErr w:type="spellEnd"/>
+      <w:r>
+        <w:rPr>
+          <w:b w:val="0"/>
+          <w:bCs w:val="0"/>
+          <w:color w:val="auto"/>
+          <w:sz w:val="22"/>
+          <w:szCs w:val="22"/>
+        </w:rPr>
+        <w:t xml:space="preserve"> que se desactivará al siguiente ciclo de reloj. Como </w:t>
+      </w:r>
+      <w:proofErr w:type="spellStart"/>
+      <w:r>
+        <w:rPr>
+          <w:b w:val="0"/>
+          <w:bCs w:val="0"/>
+          <w:color w:val="auto"/>
+          <w:sz w:val="22"/>
+          <w:szCs w:val="22"/>
+        </w:rPr>
+        <w:t>v_reg</w:t>
+      </w:r>
+      <w:proofErr w:type="spellEnd"/>
+      <w:r>
+        <w:rPr>
+          <w:b w:val="0"/>
+          <w:bCs w:val="0"/>
+          <w:color w:val="auto"/>
+          <w:sz w:val="22"/>
+          <w:szCs w:val="22"/>
+        </w:rPr>
+        <w:t xml:space="preserve"> actúa de memoria, guardará estos valores y los enviará, junto con las referencias en ROM de los caracteres “V” y “.” Al bloque </w:t>
+      </w:r>
+      <w:proofErr w:type="spellStart"/>
+      <w:r>
+        <w:rPr>
+          <w:b w:val="0"/>
+          <w:bCs w:val="0"/>
+          <w:color w:val="auto"/>
+          <w:sz w:val="22"/>
+          <w:szCs w:val="22"/>
+        </w:rPr>
+        <w:t>v_MUX</w:t>
+      </w:r>
+      <w:proofErr w:type="spellEnd"/>
+      <w:r>
+        <w:rPr>
+          <w:b w:val="0"/>
+          <w:bCs w:val="0"/>
+          <w:color w:val="auto"/>
+          <w:sz w:val="22"/>
+          <w:szCs w:val="22"/>
+        </w:rPr>
+        <w:t xml:space="preserve">. Este multiplexor de 5 entradas enviará, a través de su salida </w:t>
+      </w:r>
+      <w:proofErr w:type="spellStart"/>
+      <w:r>
+        <w:rPr>
+          <w:b w:val="0"/>
+          <w:bCs w:val="0"/>
+          <w:color w:val="auto"/>
+          <w:sz w:val="22"/>
+          <w:szCs w:val="22"/>
+        </w:rPr>
+        <w:t>mux_out</w:t>
+      </w:r>
+      <w:proofErr w:type="spellEnd"/>
+      <w:r>
+        <w:rPr>
+          <w:b w:val="0"/>
+          <w:bCs w:val="0"/>
+          <w:color w:val="auto"/>
+          <w:sz w:val="22"/>
+          <w:szCs w:val="22"/>
+        </w:rPr>
+        <w:t xml:space="preserve">, el dígito que debe dibujar el controlador VGA en base a la posición en pantalla que indiquen las señales de barrido </w:t>
+      </w:r>
+      <w:proofErr w:type="spellStart"/>
+      <w:r>
+        <w:rPr>
+          <w:b w:val="0"/>
+          <w:bCs w:val="0"/>
+          <w:color w:val="auto"/>
+          <w:sz w:val="22"/>
+          <w:szCs w:val="22"/>
+        </w:rPr>
+        <w:t>v_pos</w:t>
+      </w:r>
+      <w:proofErr w:type="spellEnd"/>
+      <w:r>
+        <w:rPr>
+          <w:b w:val="0"/>
+          <w:bCs w:val="0"/>
+          <w:color w:val="auto"/>
+          <w:sz w:val="22"/>
+          <w:szCs w:val="22"/>
+        </w:rPr>
+        <w:t xml:space="preserve"> y </w:t>
+      </w:r>
+      <w:proofErr w:type="spellStart"/>
+      <w:r>
+        <w:rPr>
+          <w:b w:val="0"/>
+          <w:bCs w:val="0"/>
+          <w:color w:val="auto"/>
+          <w:sz w:val="22"/>
+          <w:szCs w:val="22"/>
+        </w:rPr>
+        <w:t>h_pos</w:t>
+      </w:r>
+      <w:proofErr w:type="spellEnd"/>
+      <w:r>
+        <w:rPr>
+          <w:b w:val="0"/>
+          <w:bCs w:val="0"/>
+          <w:color w:val="auto"/>
+          <w:sz w:val="22"/>
+          <w:szCs w:val="22"/>
+        </w:rPr>
+        <w:t>. Los primeros 3 bits de estas señales</w:t>
+      </w:r>
+      <w:r>
+        <w:rPr>
+          <w:b w:val="0"/>
+          <w:bCs w:val="0"/>
+          <w:color w:val="auto"/>
+          <w:sz w:val="22"/>
+          <w:szCs w:val="22"/>
+        </w:rPr>
+        <w:t xml:space="preserve"> (9, 8, 7)</w:t>
+      </w:r>
+      <w:r>
+        <w:rPr>
+          <w:b w:val="0"/>
+          <w:bCs w:val="0"/>
+          <w:color w:val="auto"/>
+          <w:sz w:val="22"/>
+          <w:szCs w:val="22"/>
+        </w:rPr>
+        <w:t xml:space="preserve"> indican en </w:t>
+      </w:r>
+      <w:r>
+        <w:rPr>
+          <w:b w:val="0"/>
+          <w:bCs w:val="0"/>
+          <w:color w:val="auto"/>
+          <w:sz w:val="22"/>
+          <w:szCs w:val="22"/>
+        </w:rPr>
+        <w:t>cuál</w:t>
+      </w:r>
+      <w:r>
+        <w:rPr>
+          <w:b w:val="0"/>
+          <w:bCs w:val="0"/>
+          <w:color w:val="auto"/>
+          <w:sz w:val="22"/>
+          <w:szCs w:val="22"/>
+        </w:rPr>
+        <w:t xml:space="preserve"> de los 5 bloques horizontales se encuentra el barrido y en cual de los 4 verticales como se puede ver en la </w:t>
+      </w:r>
+      <w:r>
+        <w:rPr>
+          <w:b w:val="0"/>
+          <w:bCs w:val="0"/>
+          <w:color w:val="auto"/>
+          <w:sz w:val="22"/>
+          <w:szCs w:val="22"/>
+        </w:rPr>
+        <w:lastRenderedPageBreak/>
+        <w:t>figura 9.</w:t>
+      </w:r>
+      <w:r>
+        <w:rPr>
+          <w:b w:val="0"/>
+          <w:bCs w:val="0"/>
+          <w:color w:val="auto"/>
+          <w:sz w:val="22"/>
+          <w:szCs w:val="22"/>
+        </w:rPr>
+        <w:t xml:space="preserve"> Los bits 6, 5 y 4 indican en cual de los 64 sub bloques (8*8) de 16*16 píxeles se encuentra el barrido, de esta manera se podrá referenciar la ROM de manera específica como se muestra a continuación: </w:t>
+      </w:r>
+      <w:proofErr w:type="gramStart"/>
+      <w:r>
+        <w:rPr>
+          <w:b w:val="0"/>
+          <w:bCs w:val="0"/>
+          <w:color w:val="auto"/>
+          <w:sz w:val="22"/>
+          <w:szCs w:val="22"/>
+        </w:rPr>
+        <w:t>ROM(</w:t>
+      </w:r>
+      <w:proofErr w:type="gramEnd"/>
+      <w:r>
+        <w:rPr>
+          <w:b w:val="0"/>
+          <w:bCs w:val="0"/>
+          <w:color w:val="auto"/>
+          <w:sz w:val="22"/>
+          <w:szCs w:val="22"/>
+        </w:rPr>
+        <w:t>digito)(v)(h), donde v y h son variables que contienen la codificación a entero de los 3 bits indicados.</w:t>
+      </w:r>
+    </w:p>
+    <w:p>
+      <w:pPr>
+        <w:pStyle w:val="Descripcin"/>
+        <w:keepNext/>
+        <w:jc w:val="center"/>
+      </w:pPr>
+      <w:r>
+        <w:object w:dxaOrig="13966" w:dyaOrig="10246" w14:anchorId="081A140F">
+          <v:shape id="_x0000_i1038" type="#_x0000_t75" style="width:289.9pt;height:212.2pt" o:ole="">
+            <v:imagedata r:id="rId18" o:title=""/>
+          </v:shape>
+          <o:OLEObject Type="Embed" ProgID="Visio.Drawing.15" ShapeID="_x0000_i1038" DrawAspect="Content" ObjectID="_1613325226" r:id="rId19"/>
+        </w:object>
+      </w:r>
+    </w:p>
+    <w:p>
+      <w:pPr>
+        <w:pStyle w:val="Descripcin"/>
+        <w:jc w:val="center"/>
+      </w:pPr>
+      <w:r>
+        <w:t xml:space="preserve">Figura </w:t>
+      </w:r>
+      <w:r>
+        <w:fldChar w:fldCharType="begin"/>
+      </w:r>
+      <w:r>
+        <w:instrText xml:space="preserve"> SEQ Figura \* ARABIC </w:instrText>
+      </w:r>
+      <w:r>
+        <w:fldChar w:fldCharType="separate"/>
+      </w:r>
+      <w:r>
+        <w:rPr>
+          <w:noProof/>
+        </w:rPr>
+        <w:t>9</w:t>
+      </w:r>
+      <w:r>
+        <w:fldChar w:fldCharType="end"/>
+      </w:r>
+      <w:r>
+        <w:t xml:space="preserve">. División matricial de pantalla y señales de barrido </w:t>
+      </w:r>
+      <w:proofErr w:type="spellStart"/>
+      <w:proofErr w:type="gramStart"/>
+      <w:r>
+        <w:t>pixel</w:t>
+      </w:r>
+      <w:proofErr w:type="gramEnd"/>
+      <w:r>
+        <w:t>_x</w:t>
+      </w:r>
+      <w:proofErr w:type="spellEnd"/>
+      <w:r>
+        <w:t xml:space="preserve"> y </w:t>
+      </w:r>
+      <w:proofErr w:type="spellStart"/>
+      <w:r>
+        <w:t>pixel_y</w:t>
+      </w:r>
+      <w:proofErr w:type="spellEnd"/>
+    </w:p>
+    <w:p>
+      <w:pPr>
+        <w:pStyle w:val="Descripcin"/>
+        <w:rPr>
+          <w:b w:val="0"/>
+          <w:bCs w:val="0"/>
+          <w:color w:val="auto"/>
+          <w:sz w:val="22"/>
+          <w:szCs w:val="22"/>
+        </w:rPr>
+      </w:pPr>
+      <w:r>
+        <w:rPr>
+          <w:b w:val="0"/>
+          <w:bCs w:val="0"/>
+          <w:color w:val="auto"/>
+          <w:sz w:val="22"/>
+          <w:szCs w:val="22"/>
+        </w:rPr>
+        <w:t>La salida</w:t>
+      </w:r>
+      <w:r>
+        <w:rPr>
+          <w:b w:val="0"/>
+          <w:bCs w:val="0"/>
+          <w:color w:val="auto"/>
+          <w:sz w:val="22"/>
+          <w:szCs w:val="22"/>
+        </w:rPr>
+        <w:t xml:space="preserve"> de 4 bits del bloque </w:t>
+      </w:r>
+      <w:proofErr w:type="spellStart"/>
+      <w:r>
+        <w:rPr>
+          <w:b w:val="0"/>
+          <w:bCs w:val="0"/>
+          <w:color w:val="auto"/>
+          <w:sz w:val="22"/>
+          <w:szCs w:val="22"/>
+        </w:rPr>
+        <w:t>v_MUX</w:t>
+      </w:r>
+      <w:proofErr w:type="spellEnd"/>
+      <w:r>
+        <w:rPr>
+          <w:b w:val="0"/>
+          <w:bCs w:val="0"/>
+          <w:color w:val="auto"/>
+          <w:sz w:val="22"/>
+          <w:szCs w:val="22"/>
+        </w:rPr>
+        <w:t xml:space="preserve">, que indica </w:t>
+      </w:r>
+      <w:r>
+        <w:rPr>
+          <w:b w:val="0"/>
+          <w:bCs w:val="0"/>
+          <w:color w:val="auto"/>
+          <w:sz w:val="22"/>
+          <w:szCs w:val="22"/>
+        </w:rPr>
+        <w:t>el</w:t>
+      </w:r>
+      <w:r>
+        <w:rPr>
+          <w:b w:val="0"/>
+          <w:bCs w:val="0"/>
+          <w:color w:val="auto"/>
+          <w:sz w:val="22"/>
+          <w:szCs w:val="22"/>
+        </w:rPr>
+        <w:t xml:space="preserve"> dígito </w:t>
+      </w:r>
+      <w:r>
+        <w:rPr>
+          <w:b w:val="0"/>
+          <w:bCs w:val="0"/>
+          <w:color w:val="auto"/>
+          <w:sz w:val="22"/>
+          <w:szCs w:val="22"/>
+        </w:rPr>
+        <w:t xml:space="preserve">a </w:t>
+      </w:r>
+      <w:r>
+        <w:rPr>
+          <w:b w:val="0"/>
+          <w:bCs w:val="0"/>
+          <w:color w:val="auto"/>
+          <w:sz w:val="22"/>
+          <w:szCs w:val="22"/>
+        </w:rPr>
+        <w:t xml:space="preserve">dibujar en pantalla, será enviada al módulo </w:t>
+      </w:r>
+      <w:proofErr w:type="spellStart"/>
+      <w:r>
+        <w:rPr>
+          <w:b w:val="0"/>
+          <w:bCs w:val="0"/>
+          <w:color w:val="auto"/>
+          <w:sz w:val="22"/>
+          <w:szCs w:val="22"/>
+        </w:rPr>
+        <w:t>v_CGA</w:t>
+      </w:r>
+      <w:proofErr w:type="spellEnd"/>
+      <w:r>
+        <w:rPr>
+          <w:b w:val="0"/>
+          <w:bCs w:val="0"/>
+          <w:color w:val="auto"/>
+          <w:sz w:val="22"/>
+          <w:szCs w:val="22"/>
+        </w:rPr>
+        <w:t>, este bloque buscar</w:t>
+      </w:r>
+      <w:r>
+        <w:rPr>
+          <w:b w:val="0"/>
+          <w:bCs w:val="0"/>
+          <w:color w:val="auto"/>
+          <w:sz w:val="22"/>
+          <w:szCs w:val="22"/>
+        </w:rPr>
+        <w:t>á</w:t>
+      </w:r>
+      <w:r>
+        <w:rPr>
+          <w:b w:val="0"/>
+          <w:bCs w:val="0"/>
+          <w:color w:val="auto"/>
+          <w:sz w:val="22"/>
+          <w:szCs w:val="22"/>
+        </w:rPr>
+        <w:t xml:space="preserve"> en la matriz ROM como debe dibujarse ese dígito en pantalla, es decir, que puntos (16*16 píxeles) debe encender/apagar dentro de la celda referenciada. Además, este módulo tiene una validación adicional, la cual enviará “0” a través de </w:t>
+      </w:r>
+      <w:proofErr w:type="spellStart"/>
+      <w:r>
+        <w:rPr>
+          <w:b w:val="0"/>
+          <w:bCs w:val="0"/>
+          <w:color w:val="auto"/>
+          <w:sz w:val="22"/>
+          <w:szCs w:val="22"/>
+        </w:rPr>
+        <w:t>rom_out</w:t>
+      </w:r>
+      <w:proofErr w:type="spellEnd"/>
+      <w:r>
+        <w:rPr>
+          <w:b w:val="0"/>
+          <w:bCs w:val="0"/>
+          <w:color w:val="auto"/>
+          <w:sz w:val="22"/>
+          <w:szCs w:val="22"/>
+        </w:rPr>
+        <w:t xml:space="preserve"> en caso de estar en la fila vertical no deseada</w:t>
+      </w:r>
+      <w:r>
+        <w:rPr>
+          <w:b w:val="0"/>
+          <w:bCs w:val="0"/>
+          <w:color w:val="auto"/>
+          <w:sz w:val="22"/>
+          <w:szCs w:val="22"/>
+        </w:rPr>
+        <w:t>. De no existir esta validación, se repetirían los dígitos en todas las filas de la pantalla.</w:t>
+      </w:r>
+    </w:p>
+    <w:p>
+      <w:pPr>
+        <w:widowControl/>
+        <w:shd w:val="clear" w:color="auto" w:fill="1E1E1E"/>
+        <w:suppressAutoHyphens w:val="0"/>
+        <w:autoSpaceDN/>
+        <w:spacing w:after="0" w:line="0" w:lineRule="atLeast"/>
+        <w:jc w:val="left"/>
+        <w:textAlignment w:val="auto"/>
+        <w:rPr>
+          <w:rFonts w:ascii="Consolas" w:eastAsia="Times New Roman" w:hAnsi="Consolas" w:cs="Times New Roman"/>
+          <w:color w:val="D4D4D4"/>
+          <w:kern w:val="0"/>
+          <w:sz w:val="16"/>
+          <w:szCs w:val="16"/>
+          <w:lang w:eastAsia="es-AR"/>
+        </w:rPr>
+      </w:pPr>
+      <w:r>
+        <w:rPr>
+          <w:rFonts w:ascii="Consolas" w:eastAsia="Times New Roman" w:hAnsi="Consolas" w:cs="Times New Roman"/>
+          <w:color w:val="D4D4D4"/>
+          <w:kern w:val="0"/>
+          <w:sz w:val="16"/>
+          <w:szCs w:val="16"/>
+          <w:lang w:eastAsia="es-AR"/>
+        </w:rPr>
+        <w:t>    </w:t>
+      </w:r>
+      <w:proofErr w:type="spellStart"/>
+      <w:r>
+        <w:rPr>
+          <w:rFonts w:ascii="Consolas" w:eastAsia="Times New Roman" w:hAnsi="Consolas" w:cs="Times New Roman"/>
+          <w:color w:val="D4D4D4"/>
+          <w:kern w:val="0"/>
+          <w:sz w:val="16"/>
+          <w:szCs w:val="16"/>
+          <w:lang w:eastAsia="es-AR"/>
+        </w:rPr>
+        <w:t>pos_h</w:t>
+      </w:r>
+      <w:proofErr w:type="spellEnd"/>
+      <w:r>
+        <w:rPr>
+          <w:rFonts w:ascii="Consolas" w:eastAsia="Times New Roman" w:hAnsi="Consolas" w:cs="Times New Roman"/>
+          <w:color w:val="D4D4D4"/>
+          <w:kern w:val="0"/>
+          <w:sz w:val="16"/>
+          <w:szCs w:val="16"/>
+          <w:lang w:eastAsia="es-AR"/>
+        </w:rPr>
+        <w:t xml:space="preserve"> &lt;= </w:t>
+      </w:r>
+      <w:proofErr w:type="spellStart"/>
+      <w:r>
+        <w:rPr>
+          <w:rFonts w:ascii="Consolas" w:eastAsia="Times New Roman" w:hAnsi="Consolas" w:cs="Times New Roman"/>
+          <w:color w:val="D4D4D4"/>
+          <w:kern w:val="0"/>
+          <w:sz w:val="16"/>
+          <w:szCs w:val="16"/>
+          <w:lang w:eastAsia="es-AR"/>
+        </w:rPr>
+        <w:t>font_x</w:t>
+      </w:r>
+      <w:proofErr w:type="spellEnd"/>
+      <w:r>
+        <w:rPr>
+          <w:rFonts w:ascii="Consolas" w:eastAsia="Times New Roman" w:hAnsi="Consolas" w:cs="Times New Roman"/>
+          <w:color w:val="D4D4D4"/>
+          <w:kern w:val="0"/>
+          <w:sz w:val="16"/>
+          <w:szCs w:val="16"/>
+          <w:lang w:eastAsia="es-AR"/>
+        </w:rPr>
+        <w:t>(</w:t>
+      </w:r>
+      <w:proofErr w:type="gramStart"/>
+      <w:r>
+        <w:rPr>
+          <w:rFonts w:ascii="Consolas" w:eastAsia="Times New Roman" w:hAnsi="Consolas" w:cs="Times New Roman"/>
+          <w:color w:val="B5CEA8"/>
+          <w:kern w:val="0"/>
+          <w:sz w:val="16"/>
+          <w:szCs w:val="16"/>
+          <w:lang w:eastAsia="es-AR"/>
+        </w:rPr>
+        <w:t>6</w:t>
+      </w:r>
+      <w:r>
+        <w:rPr>
+          <w:rFonts w:ascii="Consolas" w:eastAsia="Times New Roman" w:hAnsi="Consolas" w:cs="Times New Roman"/>
+          <w:color w:val="D4D4D4"/>
+          <w:kern w:val="0"/>
+          <w:sz w:val="16"/>
+          <w:szCs w:val="16"/>
+          <w:lang w:eastAsia="es-AR"/>
+        </w:rPr>
+        <w:t>)&amp;</w:t>
+      </w:r>
+      <w:proofErr w:type="spellStart"/>
+      <w:proofErr w:type="gramEnd"/>
+      <w:r>
+        <w:rPr>
+          <w:rFonts w:ascii="Consolas" w:eastAsia="Times New Roman" w:hAnsi="Consolas" w:cs="Times New Roman"/>
+          <w:color w:val="D4D4D4"/>
+          <w:kern w:val="0"/>
+          <w:sz w:val="16"/>
+          <w:szCs w:val="16"/>
+          <w:lang w:eastAsia="es-AR"/>
+        </w:rPr>
+        <w:t>font_x</w:t>
+      </w:r>
+      <w:proofErr w:type="spellEnd"/>
+      <w:r>
+        <w:rPr>
+          <w:rFonts w:ascii="Consolas" w:eastAsia="Times New Roman" w:hAnsi="Consolas" w:cs="Times New Roman"/>
+          <w:color w:val="D4D4D4"/>
+          <w:kern w:val="0"/>
+          <w:sz w:val="16"/>
+          <w:szCs w:val="16"/>
+          <w:lang w:eastAsia="es-AR"/>
+        </w:rPr>
+        <w:t>(</w:t>
+      </w:r>
+      <w:r>
+        <w:rPr>
+          <w:rFonts w:ascii="Consolas" w:eastAsia="Times New Roman" w:hAnsi="Consolas" w:cs="Times New Roman"/>
+          <w:color w:val="B5CEA8"/>
+          <w:kern w:val="0"/>
+          <w:sz w:val="16"/>
+          <w:szCs w:val="16"/>
+          <w:lang w:eastAsia="es-AR"/>
+        </w:rPr>
+        <w:t>5</w:t>
+      </w:r>
+      <w:r>
+        <w:rPr>
+          <w:rFonts w:ascii="Consolas" w:eastAsia="Times New Roman" w:hAnsi="Consolas" w:cs="Times New Roman"/>
+          <w:color w:val="D4D4D4"/>
+          <w:kern w:val="0"/>
+          <w:sz w:val="16"/>
+          <w:szCs w:val="16"/>
+          <w:lang w:eastAsia="es-AR"/>
+        </w:rPr>
+        <w:t>)&amp;</w:t>
+      </w:r>
+      <w:proofErr w:type="spellStart"/>
+      <w:r>
+        <w:rPr>
+          <w:rFonts w:ascii="Consolas" w:eastAsia="Times New Roman" w:hAnsi="Consolas" w:cs="Times New Roman"/>
+          <w:color w:val="D4D4D4"/>
+          <w:kern w:val="0"/>
+          <w:sz w:val="16"/>
+          <w:szCs w:val="16"/>
+          <w:lang w:eastAsia="es-AR"/>
+        </w:rPr>
+        <w:t>font_x</w:t>
+      </w:r>
+      <w:proofErr w:type="spellEnd"/>
+      <w:r>
+        <w:rPr>
+          <w:rFonts w:ascii="Consolas" w:eastAsia="Times New Roman" w:hAnsi="Consolas" w:cs="Times New Roman"/>
+          <w:color w:val="D4D4D4"/>
+          <w:kern w:val="0"/>
+          <w:sz w:val="16"/>
+          <w:szCs w:val="16"/>
+          <w:lang w:eastAsia="es-AR"/>
+        </w:rPr>
+        <w:t>(</w:t>
+      </w:r>
+      <w:r>
+        <w:rPr>
+          <w:rFonts w:ascii="Consolas" w:eastAsia="Times New Roman" w:hAnsi="Consolas" w:cs="Times New Roman"/>
+          <w:color w:val="B5CEA8"/>
+          <w:kern w:val="0"/>
+          <w:sz w:val="16"/>
+          <w:szCs w:val="16"/>
+          <w:lang w:eastAsia="es-AR"/>
+        </w:rPr>
+        <w:t>4</w:t>
+      </w:r>
+      <w:r>
+        <w:rPr>
+          <w:rFonts w:ascii="Consolas" w:eastAsia="Times New Roman" w:hAnsi="Consolas" w:cs="Times New Roman"/>
+          <w:color w:val="D4D4D4"/>
+          <w:kern w:val="0"/>
+          <w:sz w:val="16"/>
+          <w:szCs w:val="16"/>
+          <w:lang w:eastAsia="es-AR"/>
+        </w:rPr>
+        <w:t xml:space="preserve">); </w:t>
+      </w:r>
+      <w:r>
+        <w:rPr>
+          <w:rFonts w:ascii="Consolas" w:eastAsia="Times New Roman" w:hAnsi="Consolas" w:cs="Times New Roman"/>
+          <w:color w:val="6A9955"/>
+          <w:kern w:val="0"/>
+          <w:sz w:val="16"/>
+          <w:szCs w:val="16"/>
+          <w:lang w:eastAsia="es-AR"/>
+        </w:rPr>
+        <w:t xml:space="preserve">-- </w:t>
+      </w:r>
+      <w:proofErr w:type="spellStart"/>
+      <w:r>
+        <w:rPr>
+          <w:rFonts w:ascii="Consolas" w:eastAsia="Times New Roman" w:hAnsi="Consolas" w:cs="Times New Roman"/>
+          <w:color w:val="6A9955"/>
+          <w:kern w:val="0"/>
+          <w:sz w:val="16"/>
+          <w:szCs w:val="16"/>
+          <w:lang w:eastAsia="es-AR"/>
+        </w:rPr>
+        <w:t>Determinacion</w:t>
+      </w:r>
+      <w:proofErr w:type="spellEnd"/>
+      <w:r>
+        <w:rPr>
+          <w:rFonts w:ascii="Consolas" w:eastAsia="Times New Roman" w:hAnsi="Consolas" w:cs="Times New Roman"/>
+          <w:color w:val="6A9955"/>
+          <w:kern w:val="0"/>
+          <w:sz w:val="16"/>
+          <w:szCs w:val="16"/>
+          <w:lang w:eastAsia="es-AR"/>
+        </w:rPr>
+        <w:t xml:space="preserve"> del pixel horizontal</w:t>
+      </w:r>
+    </w:p>
+    <w:p>
+      <w:pPr>
+        <w:widowControl/>
+        <w:shd w:val="clear" w:color="auto" w:fill="1E1E1E"/>
+        <w:suppressAutoHyphens w:val="0"/>
+        <w:autoSpaceDN/>
+        <w:spacing w:after="0" w:line="0" w:lineRule="atLeast"/>
+        <w:jc w:val="left"/>
+        <w:textAlignment w:val="auto"/>
+        <w:rPr>
+          <w:rFonts w:ascii="Consolas" w:eastAsia="Times New Roman" w:hAnsi="Consolas" w:cs="Times New Roman"/>
+          <w:color w:val="D4D4D4"/>
+          <w:kern w:val="0"/>
+          <w:sz w:val="16"/>
+          <w:szCs w:val="16"/>
+          <w:lang w:eastAsia="es-AR"/>
+        </w:rPr>
+      </w:pPr>
+      <w:r>
+        <w:rPr>
+          <w:rFonts w:ascii="Consolas" w:eastAsia="Times New Roman" w:hAnsi="Consolas" w:cs="Times New Roman"/>
+          <w:color w:val="D4D4D4"/>
+          <w:kern w:val="0"/>
+          <w:sz w:val="16"/>
+          <w:szCs w:val="16"/>
+          <w:lang w:eastAsia="es-AR"/>
+        </w:rPr>
+        <w:t>    </w:t>
+      </w:r>
+      <w:proofErr w:type="spellStart"/>
+      <w:r>
+        <w:rPr>
+          <w:rFonts w:ascii="Consolas" w:eastAsia="Times New Roman" w:hAnsi="Consolas" w:cs="Times New Roman"/>
+          <w:color w:val="D4D4D4"/>
+          <w:kern w:val="0"/>
+          <w:sz w:val="16"/>
+          <w:szCs w:val="16"/>
+          <w:lang w:eastAsia="es-AR"/>
+        </w:rPr>
+        <w:t>pos_v</w:t>
+      </w:r>
+      <w:proofErr w:type="spellEnd"/>
+      <w:r>
+        <w:rPr>
+          <w:rFonts w:ascii="Consolas" w:eastAsia="Times New Roman" w:hAnsi="Consolas" w:cs="Times New Roman"/>
+          <w:color w:val="D4D4D4"/>
+          <w:kern w:val="0"/>
+          <w:sz w:val="16"/>
+          <w:szCs w:val="16"/>
+          <w:lang w:eastAsia="es-AR"/>
+        </w:rPr>
+        <w:t xml:space="preserve"> &lt;= </w:t>
+      </w:r>
+      <w:proofErr w:type="spellStart"/>
+      <w:r>
+        <w:rPr>
+          <w:rFonts w:ascii="Consolas" w:eastAsia="Times New Roman" w:hAnsi="Consolas" w:cs="Times New Roman"/>
+          <w:color w:val="D4D4D4"/>
+          <w:kern w:val="0"/>
+          <w:sz w:val="16"/>
+          <w:szCs w:val="16"/>
+          <w:lang w:eastAsia="es-AR"/>
+        </w:rPr>
+        <w:t>font_y</w:t>
+      </w:r>
+      <w:proofErr w:type="spellEnd"/>
+      <w:r>
+        <w:rPr>
+          <w:rFonts w:ascii="Consolas" w:eastAsia="Times New Roman" w:hAnsi="Consolas" w:cs="Times New Roman"/>
+          <w:color w:val="D4D4D4"/>
+          <w:kern w:val="0"/>
+          <w:sz w:val="16"/>
+          <w:szCs w:val="16"/>
+          <w:lang w:eastAsia="es-AR"/>
+        </w:rPr>
+        <w:t>(</w:t>
+      </w:r>
+      <w:proofErr w:type="gramStart"/>
+      <w:r>
+        <w:rPr>
+          <w:rFonts w:ascii="Consolas" w:eastAsia="Times New Roman" w:hAnsi="Consolas" w:cs="Times New Roman"/>
+          <w:color w:val="B5CEA8"/>
+          <w:kern w:val="0"/>
+          <w:sz w:val="16"/>
+          <w:szCs w:val="16"/>
+          <w:lang w:eastAsia="es-AR"/>
+        </w:rPr>
+        <w:t>6</w:t>
+      </w:r>
+      <w:r>
+        <w:rPr>
+          <w:rFonts w:ascii="Consolas" w:eastAsia="Times New Roman" w:hAnsi="Consolas" w:cs="Times New Roman"/>
+          <w:color w:val="D4D4D4"/>
+          <w:kern w:val="0"/>
+          <w:sz w:val="16"/>
+          <w:szCs w:val="16"/>
+          <w:lang w:eastAsia="es-AR"/>
+        </w:rPr>
+        <w:t>)&amp;</w:t>
+      </w:r>
+      <w:proofErr w:type="spellStart"/>
+      <w:proofErr w:type="gramEnd"/>
+      <w:r>
+        <w:rPr>
+          <w:rFonts w:ascii="Consolas" w:eastAsia="Times New Roman" w:hAnsi="Consolas" w:cs="Times New Roman"/>
+          <w:color w:val="D4D4D4"/>
+          <w:kern w:val="0"/>
+          <w:sz w:val="16"/>
+          <w:szCs w:val="16"/>
+          <w:lang w:eastAsia="es-AR"/>
+        </w:rPr>
+        <w:t>font_y</w:t>
+      </w:r>
+      <w:proofErr w:type="spellEnd"/>
+      <w:r>
+        <w:rPr>
+          <w:rFonts w:ascii="Consolas" w:eastAsia="Times New Roman" w:hAnsi="Consolas" w:cs="Times New Roman"/>
+          <w:color w:val="D4D4D4"/>
+          <w:kern w:val="0"/>
+          <w:sz w:val="16"/>
+          <w:szCs w:val="16"/>
+          <w:lang w:eastAsia="es-AR"/>
+        </w:rPr>
+        <w:t>(</w:t>
+      </w:r>
+      <w:r>
+        <w:rPr>
+          <w:rFonts w:ascii="Consolas" w:eastAsia="Times New Roman" w:hAnsi="Consolas" w:cs="Times New Roman"/>
+          <w:color w:val="B5CEA8"/>
+          <w:kern w:val="0"/>
+          <w:sz w:val="16"/>
+          <w:szCs w:val="16"/>
+          <w:lang w:eastAsia="es-AR"/>
+        </w:rPr>
+        <w:t>5</w:t>
+      </w:r>
+      <w:r>
+        <w:rPr>
+          <w:rFonts w:ascii="Consolas" w:eastAsia="Times New Roman" w:hAnsi="Consolas" w:cs="Times New Roman"/>
+          <w:color w:val="D4D4D4"/>
+          <w:kern w:val="0"/>
+          <w:sz w:val="16"/>
+          <w:szCs w:val="16"/>
+          <w:lang w:eastAsia="es-AR"/>
+        </w:rPr>
+        <w:t>)&amp;</w:t>
+      </w:r>
+      <w:proofErr w:type="spellStart"/>
+      <w:r>
+        <w:rPr>
+          <w:rFonts w:ascii="Consolas" w:eastAsia="Times New Roman" w:hAnsi="Consolas" w:cs="Times New Roman"/>
+          <w:color w:val="D4D4D4"/>
+          <w:kern w:val="0"/>
+          <w:sz w:val="16"/>
+          <w:szCs w:val="16"/>
+          <w:lang w:eastAsia="es-AR"/>
+        </w:rPr>
+        <w:t>font_y</w:t>
+      </w:r>
+      <w:proofErr w:type="spellEnd"/>
+      <w:r>
+        <w:rPr>
+          <w:rFonts w:ascii="Consolas" w:eastAsia="Times New Roman" w:hAnsi="Consolas" w:cs="Times New Roman"/>
+          <w:color w:val="D4D4D4"/>
+          <w:kern w:val="0"/>
+          <w:sz w:val="16"/>
+          <w:szCs w:val="16"/>
+          <w:lang w:eastAsia="es-AR"/>
+        </w:rPr>
+        <w:t>(</w:t>
+      </w:r>
+      <w:r>
+        <w:rPr>
+          <w:rFonts w:ascii="Consolas" w:eastAsia="Times New Roman" w:hAnsi="Consolas" w:cs="Times New Roman"/>
+          <w:color w:val="B5CEA8"/>
+          <w:kern w:val="0"/>
+          <w:sz w:val="16"/>
+          <w:szCs w:val="16"/>
+          <w:lang w:eastAsia="es-AR"/>
+        </w:rPr>
+        <w:t>4</w:t>
+      </w:r>
+      <w:r>
+        <w:rPr>
+          <w:rFonts w:ascii="Consolas" w:eastAsia="Times New Roman" w:hAnsi="Consolas" w:cs="Times New Roman"/>
+          <w:color w:val="D4D4D4"/>
+          <w:kern w:val="0"/>
+          <w:sz w:val="16"/>
+          <w:szCs w:val="16"/>
+          <w:lang w:eastAsia="es-AR"/>
+        </w:rPr>
+        <w:t xml:space="preserve">); </w:t>
+      </w:r>
+      <w:r>
+        <w:rPr>
+          <w:rFonts w:ascii="Consolas" w:eastAsia="Times New Roman" w:hAnsi="Consolas" w:cs="Times New Roman"/>
+          <w:color w:val="6A9955"/>
+          <w:kern w:val="0"/>
+          <w:sz w:val="16"/>
+          <w:szCs w:val="16"/>
+          <w:lang w:eastAsia="es-AR"/>
+        </w:rPr>
+        <w:t xml:space="preserve">-- </w:t>
+      </w:r>
+      <w:proofErr w:type="spellStart"/>
+      <w:r>
+        <w:rPr>
+          <w:rFonts w:ascii="Consolas" w:eastAsia="Times New Roman" w:hAnsi="Consolas" w:cs="Times New Roman"/>
+          <w:color w:val="6A9955"/>
+          <w:kern w:val="0"/>
+          <w:sz w:val="16"/>
+          <w:szCs w:val="16"/>
+          <w:lang w:eastAsia="es-AR"/>
+        </w:rPr>
+        <w:t>Determinacion</w:t>
+      </w:r>
+      <w:proofErr w:type="spellEnd"/>
+      <w:r>
+        <w:rPr>
+          <w:rFonts w:ascii="Consolas" w:eastAsia="Times New Roman" w:hAnsi="Consolas" w:cs="Times New Roman"/>
+          <w:color w:val="6A9955"/>
+          <w:kern w:val="0"/>
+          <w:sz w:val="16"/>
+          <w:szCs w:val="16"/>
+          <w:lang w:eastAsia="es-AR"/>
+        </w:rPr>
+        <w:t xml:space="preserve"> del pixel vertical</w:t>
+      </w:r>
+    </w:p>
+    <w:p>
+      <w:pPr>
+        <w:widowControl/>
+        <w:shd w:val="clear" w:color="auto" w:fill="1E1E1E"/>
+        <w:suppressAutoHyphens w:val="0"/>
+        <w:autoSpaceDN/>
+        <w:spacing w:after="0" w:line="0" w:lineRule="atLeast"/>
+        <w:jc w:val="left"/>
+        <w:textAlignment w:val="auto"/>
+        <w:rPr>
+          <w:rFonts w:ascii="Consolas" w:eastAsia="Times New Roman" w:hAnsi="Consolas" w:cs="Times New Roman"/>
+          <w:color w:val="D4D4D4"/>
+          <w:kern w:val="0"/>
+          <w:sz w:val="16"/>
+          <w:szCs w:val="16"/>
+          <w:lang w:eastAsia="es-AR"/>
+        </w:rPr>
+      </w:pPr>
+    </w:p>
+    <w:p>
+      <w:pPr>
+        <w:widowControl/>
+        <w:shd w:val="clear" w:color="auto" w:fill="1E1E1E"/>
+        <w:suppressAutoHyphens w:val="0"/>
+        <w:autoSpaceDN/>
+        <w:spacing w:after="0" w:line="0" w:lineRule="atLeast"/>
+        <w:jc w:val="left"/>
+        <w:textAlignment w:val="auto"/>
+        <w:rPr>
+          <w:rFonts w:ascii="Consolas" w:eastAsia="Times New Roman" w:hAnsi="Consolas" w:cs="Times New Roman"/>
+          <w:color w:val="6A9955"/>
+          <w:kern w:val="0"/>
+          <w:sz w:val="16"/>
+          <w:szCs w:val="16"/>
+          <w:lang w:eastAsia="es-AR"/>
+        </w:rPr>
+      </w:pPr>
+      <w:r>
+        <w:rPr>
+          <w:rFonts w:ascii="Consolas" w:eastAsia="Times New Roman" w:hAnsi="Consolas" w:cs="Times New Roman"/>
+          <w:color w:val="6A9955"/>
+          <w:kern w:val="0"/>
+          <w:sz w:val="16"/>
+          <w:szCs w:val="16"/>
+          <w:lang w:eastAsia="es-AR"/>
+        </w:rPr>
+        <w:t xml:space="preserve">-- </w:t>
+      </w:r>
+      <w:proofErr w:type="spellStart"/>
+      <w:r>
+        <w:rPr>
+          <w:rFonts w:ascii="Consolas" w:eastAsia="Times New Roman" w:hAnsi="Consolas" w:cs="Times New Roman"/>
+          <w:color w:val="6A9955"/>
+          <w:kern w:val="0"/>
+          <w:sz w:val="16"/>
+          <w:szCs w:val="16"/>
+          <w:lang w:eastAsia="es-AR"/>
+        </w:rPr>
+        <w:t>Determinacion</w:t>
+      </w:r>
+      <w:proofErr w:type="spellEnd"/>
+      <w:r>
+        <w:rPr>
+          <w:rFonts w:ascii="Consolas" w:eastAsia="Times New Roman" w:hAnsi="Consolas" w:cs="Times New Roman"/>
+          <w:color w:val="6A9955"/>
+          <w:kern w:val="0"/>
+          <w:sz w:val="16"/>
+          <w:szCs w:val="16"/>
+          <w:lang w:eastAsia="es-AR"/>
+        </w:rPr>
+        <w:t xml:space="preserve"> del </w:t>
+      </w:r>
+      <w:proofErr w:type="spellStart"/>
+      <w:r>
+        <w:rPr>
+          <w:rFonts w:ascii="Consolas" w:eastAsia="Times New Roman" w:hAnsi="Consolas" w:cs="Times New Roman"/>
+          <w:color w:val="6A9955"/>
+          <w:kern w:val="0"/>
+          <w:sz w:val="16"/>
+          <w:szCs w:val="16"/>
+          <w:lang w:eastAsia="es-AR"/>
+        </w:rPr>
+        <w:t>subondice</w:t>
+      </w:r>
+      <w:proofErr w:type="spellEnd"/>
+      <w:r>
+        <w:rPr>
+          <w:rFonts w:ascii="Consolas" w:eastAsia="Times New Roman" w:hAnsi="Consolas" w:cs="Times New Roman"/>
+          <w:color w:val="6A9955"/>
+          <w:kern w:val="0"/>
+          <w:sz w:val="16"/>
+          <w:szCs w:val="16"/>
+          <w:lang w:eastAsia="es-AR"/>
+        </w:rPr>
+        <w:t xml:space="preserve"> para el </w:t>
+      </w:r>
+      <w:proofErr w:type="spellStart"/>
+      <w:r>
+        <w:rPr>
+          <w:rFonts w:ascii="Consolas" w:eastAsia="Times New Roman" w:hAnsi="Consolas" w:cs="Times New Roman"/>
+          <w:color w:val="6A9955"/>
+          <w:kern w:val="0"/>
+          <w:sz w:val="16"/>
+          <w:szCs w:val="16"/>
+          <w:lang w:eastAsia="es-AR"/>
+        </w:rPr>
+        <w:t>caracter</w:t>
+      </w:r>
+      <w:proofErr w:type="spellEnd"/>
+      <w:r>
+        <w:rPr>
+          <w:rFonts w:ascii="Consolas" w:eastAsia="Times New Roman" w:hAnsi="Consolas" w:cs="Times New Roman"/>
+          <w:color w:val="6A9955"/>
+          <w:kern w:val="0"/>
+          <w:sz w:val="16"/>
+          <w:szCs w:val="16"/>
+          <w:lang w:eastAsia="es-AR"/>
+        </w:rPr>
+        <w:t xml:space="preserve"> seleccionado</w:t>
+      </w:r>
+    </w:p>
+    <w:p>
+      <w:pPr>
+        <w:widowControl/>
+        <w:shd w:val="clear" w:color="auto" w:fill="1E1E1E"/>
+        <w:suppressAutoHyphens w:val="0"/>
+        <w:autoSpaceDN/>
+        <w:spacing w:after="0" w:line="0" w:lineRule="atLeast"/>
+        <w:jc w:val="left"/>
+        <w:textAlignment w:val="auto"/>
+        <w:rPr>
+          <w:rFonts w:ascii="Consolas" w:eastAsia="Times New Roman" w:hAnsi="Consolas" w:cs="Times New Roman"/>
+          <w:color w:val="D4D4D4"/>
+          <w:kern w:val="0"/>
+          <w:sz w:val="16"/>
+          <w:szCs w:val="16"/>
+          <w:lang w:val="en-US" w:eastAsia="es-AR"/>
+        </w:rPr>
+      </w:pPr>
+      <w:r>
+        <w:rPr>
+          <w:rFonts w:ascii="Consolas" w:eastAsia="Times New Roman" w:hAnsi="Consolas" w:cs="Times New Roman"/>
+          <w:color w:val="D4D4D4"/>
+          <w:kern w:val="0"/>
+          <w:sz w:val="16"/>
+          <w:szCs w:val="16"/>
+          <w:lang w:eastAsia="es-AR"/>
+        </w:rPr>
+        <w:t>    </w:t>
+      </w:r>
+      <w:proofErr w:type="spellStart"/>
+      <w:r>
+        <w:rPr>
+          <w:rFonts w:ascii="Consolas" w:eastAsia="Times New Roman" w:hAnsi="Consolas" w:cs="Times New Roman"/>
+          <w:color w:val="D4D4D4"/>
+          <w:kern w:val="0"/>
+          <w:sz w:val="16"/>
+          <w:szCs w:val="16"/>
+          <w:lang w:val="en-US" w:eastAsia="es-AR"/>
+        </w:rPr>
+        <w:t>digito</w:t>
+      </w:r>
+      <w:proofErr w:type="spellEnd"/>
+      <w:r>
+        <w:rPr>
+          <w:rFonts w:ascii="Consolas" w:eastAsia="Times New Roman" w:hAnsi="Consolas" w:cs="Times New Roman"/>
+          <w:color w:val="D4D4D4"/>
+          <w:kern w:val="0"/>
+          <w:sz w:val="16"/>
+          <w:szCs w:val="16"/>
+          <w:lang w:val="en-US" w:eastAsia="es-AR"/>
+        </w:rPr>
+        <w:t xml:space="preserve"> &lt;= </w:t>
+      </w:r>
+      <w:proofErr w:type="spellStart"/>
+      <w:r>
+        <w:rPr>
+          <w:rFonts w:ascii="Consolas" w:eastAsia="Times New Roman" w:hAnsi="Consolas" w:cs="Times New Roman"/>
+          <w:color w:val="DCDCAA"/>
+          <w:kern w:val="0"/>
+          <w:sz w:val="16"/>
+          <w:szCs w:val="16"/>
+          <w:lang w:val="en-US" w:eastAsia="es-AR"/>
+        </w:rPr>
+        <w:t>to_integer</w:t>
+      </w:r>
+      <w:proofErr w:type="spellEnd"/>
+      <w:r>
+        <w:rPr>
+          <w:rFonts w:ascii="Consolas" w:eastAsia="Times New Roman" w:hAnsi="Consolas" w:cs="Times New Roman"/>
+          <w:color w:val="D4D4D4"/>
+          <w:kern w:val="0"/>
+          <w:sz w:val="16"/>
+          <w:szCs w:val="16"/>
+          <w:lang w:val="en-US" w:eastAsia="es-AR"/>
+        </w:rPr>
+        <w:t>(</w:t>
+      </w:r>
+      <w:r>
+        <w:rPr>
+          <w:rFonts w:ascii="Consolas" w:eastAsia="Times New Roman" w:hAnsi="Consolas" w:cs="Times New Roman"/>
+          <w:color w:val="4EC9B0"/>
+          <w:kern w:val="0"/>
+          <w:sz w:val="16"/>
+          <w:szCs w:val="16"/>
+          <w:lang w:val="en-US" w:eastAsia="es-AR"/>
+        </w:rPr>
+        <w:t>unsigned</w:t>
+      </w:r>
+      <w:r>
+        <w:rPr>
+          <w:rFonts w:ascii="Consolas" w:eastAsia="Times New Roman" w:hAnsi="Consolas" w:cs="Times New Roman"/>
+          <w:color w:val="D4D4D4"/>
+          <w:kern w:val="0"/>
+          <w:sz w:val="16"/>
+          <w:szCs w:val="16"/>
+          <w:lang w:val="en-US" w:eastAsia="es-AR"/>
+        </w:rPr>
+        <w:t>(char)); </w:t>
+      </w:r>
+    </w:p>
+    <w:p>
+      <w:pPr>
+        <w:widowControl/>
+        <w:shd w:val="clear" w:color="auto" w:fill="1E1E1E"/>
+        <w:suppressAutoHyphens w:val="0"/>
+        <w:autoSpaceDN/>
+        <w:spacing w:after="0" w:line="0" w:lineRule="atLeast"/>
+        <w:jc w:val="left"/>
+        <w:textAlignment w:val="auto"/>
+        <w:rPr>
+          <w:rFonts w:ascii="Consolas" w:eastAsia="Times New Roman" w:hAnsi="Consolas" w:cs="Times New Roman"/>
+          <w:color w:val="D4D4D4"/>
+          <w:kern w:val="0"/>
+          <w:sz w:val="16"/>
+          <w:szCs w:val="16"/>
+          <w:lang w:val="en-US" w:eastAsia="es-AR"/>
+        </w:rPr>
+      </w:pPr>
+      <w:r>
+        <w:rPr>
+          <w:rFonts w:ascii="Consolas" w:eastAsia="Times New Roman" w:hAnsi="Consolas" w:cs="Times New Roman"/>
+          <w:color w:val="D4D4D4"/>
+          <w:kern w:val="0"/>
+          <w:sz w:val="16"/>
+          <w:szCs w:val="16"/>
+          <w:lang w:val="en-US" w:eastAsia="es-AR"/>
+        </w:rPr>
+        <w:t>  </w:t>
+      </w:r>
+    </w:p>
+    <w:p>
+      <w:pPr>
+        <w:widowControl/>
+        <w:shd w:val="clear" w:color="auto" w:fill="1E1E1E"/>
+        <w:suppressAutoHyphens w:val="0"/>
+        <w:autoSpaceDN/>
+        <w:spacing w:after="0" w:line="0" w:lineRule="atLeast"/>
+        <w:jc w:val="left"/>
+        <w:textAlignment w:val="auto"/>
+        <w:rPr>
+          <w:rFonts w:ascii="Consolas" w:eastAsia="Times New Roman" w:hAnsi="Consolas" w:cs="Times New Roman"/>
+          <w:color w:val="D4D4D4"/>
+          <w:kern w:val="0"/>
+          <w:sz w:val="16"/>
+          <w:szCs w:val="16"/>
+          <w:lang w:eastAsia="es-AR"/>
+        </w:rPr>
+      </w:pPr>
+      <w:r>
+        <w:rPr>
+          <w:rFonts w:ascii="Consolas" w:eastAsia="Times New Roman" w:hAnsi="Consolas" w:cs="Times New Roman"/>
+          <w:color w:val="6A9955"/>
+          <w:kern w:val="0"/>
+          <w:sz w:val="16"/>
+          <w:szCs w:val="16"/>
+          <w:lang w:eastAsia="es-AR"/>
+        </w:rPr>
+        <w:t xml:space="preserve">-- </w:t>
+      </w:r>
+      <w:proofErr w:type="spellStart"/>
+      <w:r>
+        <w:rPr>
+          <w:rFonts w:ascii="Consolas" w:eastAsia="Times New Roman" w:hAnsi="Consolas" w:cs="Times New Roman"/>
+          <w:color w:val="6A9955"/>
+          <w:kern w:val="0"/>
+          <w:sz w:val="16"/>
+          <w:szCs w:val="16"/>
+          <w:lang w:eastAsia="es-AR"/>
+        </w:rPr>
+        <w:t>Determinacion</w:t>
+      </w:r>
+      <w:proofErr w:type="spellEnd"/>
+      <w:r>
+        <w:rPr>
+          <w:rFonts w:ascii="Consolas" w:eastAsia="Times New Roman" w:hAnsi="Consolas" w:cs="Times New Roman"/>
+          <w:color w:val="6A9955"/>
+          <w:kern w:val="0"/>
+          <w:sz w:val="16"/>
+          <w:szCs w:val="16"/>
+          <w:lang w:eastAsia="es-AR"/>
+        </w:rPr>
+        <w:t xml:space="preserve"> del </w:t>
+      </w:r>
+      <w:proofErr w:type="spellStart"/>
+      <w:r>
+        <w:rPr>
+          <w:rFonts w:ascii="Consolas" w:eastAsia="Times New Roman" w:hAnsi="Consolas" w:cs="Times New Roman"/>
+          <w:color w:val="6A9955"/>
+          <w:kern w:val="0"/>
+          <w:sz w:val="16"/>
+          <w:szCs w:val="16"/>
+          <w:lang w:eastAsia="es-AR"/>
+        </w:rPr>
+        <w:t>subindice</w:t>
+      </w:r>
+      <w:proofErr w:type="spellEnd"/>
+      <w:r>
+        <w:rPr>
+          <w:rFonts w:ascii="Consolas" w:eastAsia="Times New Roman" w:hAnsi="Consolas" w:cs="Times New Roman"/>
+          <w:color w:val="6A9955"/>
+          <w:kern w:val="0"/>
+          <w:sz w:val="16"/>
+          <w:szCs w:val="16"/>
+          <w:lang w:eastAsia="es-AR"/>
+        </w:rPr>
+        <w:t xml:space="preserve"> para el </w:t>
+      </w:r>
+      <w:proofErr w:type="gramStart"/>
+      <w:r>
+        <w:rPr>
+          <w:rFonts w:ascii="Consolas" w:eastAsia="Times New Roman" w:hAnsi="Consolas" w:cs="Times New Roman"/>
+          <w:color w:val="6A9955"/>
+          <w:kern w:val="0"/>
+          <w:sz w:val="16"/>
+          <w:szCs w:val="16"/>
+          <w:lang w:eastAsia="es-AR"/>
+        </w:rPr>
+        <w:t>pixel</w:t>
+      </w:r>
+      <w:proofErr w:type="gramEnd"/>
+      <w:r>
+        <w:rPr>
+          <w:rFonts w:ascii="Consolas" w:eastAsia="Times New Roman" w:hAnsi="Consolas" w:cs="Times New Roman"/>
+          <w:color w:val="6A9955"/>
+          <w:kern w:val="0"/>
+          <w:sz w:val="16"/>
+          <w:szCs w:val="16"/>
+          <w:lang w:eastAsia="es-AR"/>
+        </w:rPr>
+        <w:t xml:space="preserve"> horizontal</w:t>
+      </w:r>
+    </w:p>
+    <w:p>
+      <w:pPr>
+        <w:widowControl/>
+        <w:shd w:val="clear" w:color="auto" w:fill="1E1E1E"/>
+        <w:suppressAutoHyphens w:val="0"/>
+        <w:autoSpaceDN/>
+        <w:spacing w:after="0" w:line="0" w:lineRule="atLeast"/>
+        <w:jc w:val="left"/>
+        <w:textAlignment w:val="auto"/>
+        <w:rPr>
+          <w:rFonts w:ascii="Consolas" w:eastAsia="Times New Roman" w:hAnsi="Consolas" w:cs="Times New Roman"/>
+          <w:color w:val="D4D4D4"/>
+          <w:kern w:val="0"/>
+          <w:sz w:val="16"/>
+          <w:szCs w:val="16"/>
+          <w:lang w:val="en-US" w:eastAsia="es-AR"/>
+        </w:rPr>
+      </w:pPr>
+      <w:r>
+        <w:rPr>
+          <w:rFonts w:ascii="Consolas" w:eastAsia="Times New Roman" w:hAnsi="Consolas" w:cs="Times New Roman"/>
+          <w:color w:val="D4D4D4"/>
+          <w:kern w:val="0"/>
+          <w:sz w:val="16"/>
+          <w:szCs w:val="16"/>
+          <w:lang w:val="en-US" w:eastAsia="es-AR"/>
+        </w:rPr>
+        <w:t xml:space="preserve">    h &lt;= </w:t>
+      </w:r>
+      <w:proofErr w:type="spellStart"/>
+      <w:r>
+        <w:rPr>
+          <w:rFonts w:ascii="Consolas" w:eastAsia="Times New Roman" w:hAnsi="Consolas" w:cs="Times New Roman"/>
+          <w:color w:val="DCDCAA"/>
+          <w:kern w:val="0"/>
+          <w:sz w:val="16"/>
+          <w:szCs w:val="16"/>
+          <w:lang w:val="en-US" w:eastAsia="es-AR"/>
+        </w:rPr>
+        <w:t>to_integer</w:t>
+      </w:r>
+      <w:proofErr w:type="spellEnd"/>
+      <w:r>
+        <w:rPr>
+          <w:rFonts w:ascii="Consolas" w:eastAsia="Times New Roman" w:hAnsi="Consolas" w:cs="Times New Roman"/>
+          <w:color w:val="D4D4D4"/>
+          <w:kern w:val="0"/>
+          <w:sz w:val="16"/>
+          <w:szCs w:val="16"/>
+          <w:lang w:val="en-US" w:eastAsia="es-AR"/>
+        </w:rPr>
+        <w:t>(</w:t>
+      </w:r>
+      <w:r>
+        <w:rPr>
+          <w:rFonts w:ascii="Consolas" w:eastAsia="Times New Roman" w:hAnsi="Consolas" w:cs="Times New Roman"/>
+          <w:color w:val="4EC9B0"/>
+          <w:kern w:val="0"/>
+          <w:sz w:val="16"/>
+          <w:szCs w:val="16"/>
+          <w:lang w:val="en-US" w:eastAsia="es-AR"/>
+        </w:rPr>
+        <w:t>unsigned</w:t>
+      </w:r>
+      <w:r>
+        <w:rPr>
+          <w:rFonts w:ascii="Consolas" w:eastAsia="Times New Roman" w:hAnsi="Consolas" w:cs="Times New Roman"/>
+          <w:color w:val="D4D4D4"/>
+          <w:kern w:val="0"/>
+          <w:sz w:val="16"/>
+          <w:szCs w:val="16"/>
+          <w:lang w:val="en-US" w:eastAsia="es-AR"/>
+        </w:rPr>
+        <w:t>(</w:t>
+      </w:r>
+      <w:proofErr w:type="spellStart"/>
+      <w:r>
+        <w:rPr>
+          <w:rFonts w:ascii="Consolas" w:eastAsia="Times New Roman" w:hAnsi="Consolas" w:cs="Times New Roman"/>
+          <w:color w:val="D4D4D4"/>
+          <w:kern w:val="0"/>
+          <w:sz w:val="16"/>
+          <w:szCs w:val="16"/>
+          <w:lang w:val="en-US" w:eastAsia="es-AR"/>
+        </w:rPr>
+        <w:t>pos_h</w:t>
+      </w:r>
+      <w:proofErr w:type="spellEnd"/>
+      <w:r>
+        <w:rPr>
+          <w:rFonts w:ascii="Consolas" w:eastAsia="Times New Roman" w:hAnsi="Consolas" w:cs="Times New Roman"/>
+          <w:color w:val="D4D4D4"/>
+          <w:kern w:val="0"/>
+          <w:sz w:val="16"/>
+          <w:szCs w:val="16"/>
+          <w:lang w:val="en-US" w:eastAsia="es-AR"/>
+        </w:rPr>
+        <w:t>));   </w:t>
+      </w:r>
+    </w:p>
+    <w:p>
+      <w:pPr>
+        <w:widowControl/>
+        <w:shd w:val="clear" w:color="auto" w:fill="1E1E1E"/>
+        <w:suppressAutoHyphens w:val="0"/>
+        <w:autoSpaceDN/>
+        <w:spacing w:after="0" w:line="0" w:lineRule="atLeast"/>
+        <w:jc w:val="left"/>
+        <w:textAlignment w:val="auto"/>
+        <w:rPr>
+          <w:rFonts w:ascii="Consolas" w:eastAsia="Times New Roman" w:hAnsi="Consolas" w:cs="Times New Roman"/>
+          <w:color w:val="D4D4D4"/>
+          <w:kern w:val="0"/>
+          <w:sz w:val="16"/>
+          <w:szCs w:val="16"/>
+          <w:lang w:eastAsia="es-AR"/>
+        </w:rPr>
+      </w:pPr>
+      <w:r>
+        <w:rPr>
+          <w:rFonts w:ascii="Consolas" w:eastAsia="Times New Roman" w:hAnsi="Consolas" w:cs="Times New Roman"/>
+          <w:color w:val="6A9955"/>
+          <w:kern w:val="0"/>
+          <w:sz w:val="16"/>
+          <w:szCs w:val="16"/>
+          <w:lang w:eastAsia="es-AR"/>
+        </w:rPr>
+        <w:t xml:space="preserve">-- </w:t>
+      </w:r>
+      <w:proofErr w:type="spellStart"/>
+      <w:r>
+        <w:rPr>
+          <w:rFonts w:ascii="Consolas" w:eastAsia="Times New Roman" w:hAnsi="Consolas" w:cs="Times New Roman"/>
+          <w:color w:val="6A9955"/>
+          <w:kern w:val="0"/>
+          <w:sz w:val="16"/>
+          <w:szCs w:val="16"/>
+          <w:lang w:eastAsia="es-AR"/>
+        </w:rPr>
+        <w:t>Determinacion</w:t>
+      </w:r>
+      <w:proofErr w:type="spellEnd"/>
+      <w:r>
+        <w:rPr>
+          <w:rFonts w:ascii="Consolas" w:eastAsia="Times New Roman" w:hAnsi="Consolas" w:cs="Times New Roman"/>
+          <w:color w:val="6A9955"/>
+          <w:kern w:val="0"/>
+          <w:sz w:val="16"/>
+          <w:szCs w:val="16"/>
+          <w:lang w:eastAsia="es-AR"/>
+        </w:rPr>
+        <w:t xml:space="preserve"> del </w:t>
+      </w:r>
+      <w:proofErr w:type="spellStart"/>
+      <w:r>
+        <w:rPr>
+          <w:rFonts w:ascii="Consolas" w:eastAsia="Times New Roman" w:hAnsi="Consolas" w:cs="Times New Roman"/>
+          <w:color w:val="6A9955"/>
+          <w:kern w:val="0"/>
+          <w:sz w:val="16"/>
+          <w:szCs w:val="16"/>
+          <w:lang w:eastAsia="es-AR"/>
+        </w:rPr>
+        <w:t>subindice</w:t>
+      </w:r>
+      <w:proofErr w:type="spellEnd"/>
+      <w:r>
+        <w:rPr>
+          <w:rFonts w:ascii="Consolas" w:eastAsia="Times New Roman" w:hAnsi="Consolas" w:cs="Times New Roman"/>
+          <w:color w:val="6A9955"/>
+          <w:kern w:val="0"/>
+          <w:sz w:val="16"/>
+          <w:szCs w:val="16"/>
+          <w:lang w:eastAsia="es-AR"/>
+        </w:rPr>
+        <w:t xml:space="preserve"> para el </w:t>
+      </w:r>
+      <w:proofErr w:type="gramStart"/>
+      <w:r>
+        <w:rPr>
+          <w:rFonts w:ascii="Consolas" w:eastAsia="Times New Roman" w:hAnsi="Consolas" w:cs="Times New Roman"/>
+          <w:color w:val="6A9955"/>
+          <w:kern w:val="0"/>
+          <w:sz w:val="16"/>
+          <w:szCs w:val="16"/>
+          <w:lang w:eastAsia="es-AR"/>
+        </w:rPr>
+        <w:t>pixel</w:t>
+      </w:r>
+      <w:proofErr w:type="gramEnd"/>
+      <w:r>
+        <w:rPr>
+          <w:rFonts w:ascii="Consolas" w:eastAsia="Times New Roman" w:hAnsi="Consolas" w:cs="Times New Roman"/>
+          <w:color w:val="6A9955"/>
+          <w:kern w:val="0"/>
+          <w:sz w:val="16"/>
+          <w:szCs w:val="16"/>
+          <w:lang w:eastAsia="es-AR"/>
+        </w:rPr>
+        <w:t xml:space="preserve"> vertical</w:t>
+      </w:r>
+    </w:p>
+    <w:p>
+      <w:pPr>
+        <w:widowControl/>
+        <w:shd w:val="clear" w:color="auto" w:fill="1E1E1E"/>
+        <w:suppressAutoHyphens w:val="0"/>
+        <w:autoSpaceDN/>
+        <w:spacing w:after="0" w:line="0" w:lineRule="atLeast"/>
+        <w:jc w:val="left"/>
+        <w:textAlignment w:val="auto"/>
+        <w:rPr>
+          <w:rFonts w:ascii="Consolas" w:eastAsia="Times New Roman" w:hAnsi="Consolas" w:cs="Times New Roman"/>
+          <w:color w:val="D4D4D4"/>
+          <w:kern w:val="0"/>
+          <w:sz w:val="16"/>
+          <w:szCs w:val="16"/>
+          <w:lang w:eastAsia="es-AR"/>
+        </w:rPr>
+      </w:pPr>
+      <w:r>
+        <w:rPr>
+          <w:rFonts w:ascii="Consolas" w:eastAsia="Times New Roman" w:hAnsi="Consolas" w:cs="Times New Roman"/>
+          <w:color w:val="D4D4D4"/>
+          <w:kern w:val="0"/>
+          <w:sz w:val="16"/>
+          <w:szCs w:val="16"/>
+          <w:lang w:eastAsia="es-AR"/>
+        </w:rPr>
+        <w:t xml:space="preserve">    v &lt;= </w:t>
+      </w:r>
+      <w:proofErr w:type="spellStart"/>
+      <w:r>
+        <w:rPr>
+          <w:rFonts w:ascii="Consolas" w:eastAsia="Times New Roman" w:hAnsi="Consolas" w:cs="Times New Roman"/>
+          <w:color w:val="DCDCAA"/>
+          <w:kern w:val="0"/>
+          <w:sz w:val="16"/>
+          <w:szCs w:val="16"/>
+          <w:lang w:eastAsia="es-AR"/>
+        </w:rPr>
+        <w:t>to_integer</w:t>
+      </w:r>
+      <w:proofErr w:type="spellEnd"/>
+      <w:r>
+        <w:rPr>
+          <w:rFonts w:ascii="Consolas" w:eastAsia="Times New Roman" w:hAnsi="Consolas" w:cs="Times New Roman"/>
+          <w:color w:val="D4D4D4"/>
+          <w:kern w:val="0"/>
+          <w:sz w:val="16"/>
+          <w:szCs w:val="16"/>
+          <w:lang w:eastAsia="es-AR"/>
+        </w:rPr>
+        <w:t>(</w:t>
+      </w:r>
+      <w:proofErr w:type="spellStart"/>
+      <w:r>
+        <w:rPr>
+          <w:rFonts w:ascii="Consolas" w:eastAsia="Times New Roman" w:hAnsi="Consolas" w:cs="Times New Roman"/>
+          <w:color w:val="4EC9B0"/>
+          <w:kern w:val="0"/>
+          <w:sz w:val="16"/>
+          <w:szCs w:val="16"/>
+          <w:lang w:eastAsia="es-AR"/>
+        </w:rPr>
+        <w:t>unsigned</w:t>
+      </w:r>
+      <w:proofErr w:type="spellEnd"/>
+      <w:r>
+        <w:rPr>
+          <w:rFonts w:ascii="Consolas" w:eastAsia="Times New Roman" w:hAnsi="Consolas" w:cs="Times New Roman"/>
+          <w:color w:val="D4D4D4"/>
+          <w:kern w:val="0"/>
+          <w:sz w:val="16"/>
+          <w:szCs w:val="16"/>
+          <w:lang w:eastAsia="es-AR"/>
+        </w:rPr>
+        <w:t>(</w:t>
+      </w:r>
+      <w:proofErr w:type="spellStart"/>
+      <w:r>
+        <w:rPr>
+          <w:rFonts w:ascii="Consolas" w:eastAsia="Times New Roman" w:hAnsi="Consolas" w:cs="Times New Roman"/>
+          <w:color w:val="D4D4D4"/>
+          <w:kern w:val="0"/>
+          <w:sz w:val="16"/>
+          <w:szCs w:val="16"/>
+          <w:lang w:eastAsia="es-AR"/>
+        </w:rPr>
+        <w:t>pos_v</w:t>
+      </w:r>
+      <w:proofErr w:type="spellEnd"/>
+      <w:r>
+        <w:rPr>
+          <w:rFonts w:ascii="Consolas" w:eastAsia="Times New Roman" w:hAnsi="Consolas" w:cs="Times New Roman"/>
+          <w:color w:val="D4D4D4"/>
+          <w:kern w:val="0"/>
+          <w:sz w:val="16"/>
+          <w:szCs w:val="16"/>
+          <w:lang w:eastAsia="es-AR"/>
+        </w:rPr>
+        <w:t>));   </w:t>
+      </w:r>
+    </w:p>
+    <w:p>
+      <w:pPr>
+        <w:widowControl/>
+        <w:shd w:val="clear" w:color="auto" w:fill="1E1E1E"/>
+        <w:suppressAutoHyphens w:val="0"/>
+        <w:autoSpaceDN/>
+        <w:spacing w:after="0" w:line="0" w:lineRule="atLeast"/>
+        <w:jc w:val="left"/>
+        <w:textAlignment w:val="auto"/>
+        <w:rPr>
+          <w:rFonts w:ascii="Consolas" w:eastAsia="Times New Roman" w:hAnsi="Consolas" w:cs="Times New Roman"/>
+          <w:color w:val="D4D4D4"/>
+          <w:kern w:val="0"/>
+          <w:sz w:val="16"/>
+          <w:szCs w:val="16"/>
+          <w:lang w:eastAsia="es-AR"/>
+        </w:rPr>
+      </w:pPr>
+    </w:p>
+    <w:p>
+      <w:pPr>
+        <w:widowControl/>
+        <w:shd w:val="clear" w:color="auto" w:fill="1E1E1E"/>
+        <w:suppressAutoHyphens w:val="0"/>
+        <w:autoSpaceDN/>
+        <w:spacing w:after="0" w:line="0" w:lineRule="atLeast"/>
+        <w:jc w:val="left"/>
+        <w:textAlignment w:val="auto"/>
+        <w:rPr>
+          <w:rFonts w:ascii="Consolas" w:eastAsia="Times New Roman" w:hAnsi="Consolas" w:cs="Times New Roman"/>
+          <w:color w:val="D4D4D4"/>
+          <w:kern w:val="0"/>
+          <w:sz w:val="16"/>
+          <w:szCs w:val="16"/>
+          <w:lang w:eastAsia="es-AR"/>
+        </w:rPr>
+      </w:pPr>
+      <w:r>
+        <w:rPr>
+          <w:rFonts w:ascii="Consolas" w:eastAsia="Times New Roman" w:hAnsi="Consolas" w:cs="Times New Roman"/>
+          <w:color w:val="D4D4D4"/>
+          <w:kern w:val="0"/>
+          <w:sz w:val="16"/>
+          <w:szCs w:val="16"/>
+          <w:lang w:eastAsia="es-AR"/>
+        </w:rPr>
+        <w:t>    </w:t>
+      </w:r>
+      <w:r>
+        <w:rPr>
+          <w:rFonts w:ascii="Consolas" w:eastAsia="Times New Roman" w:hAnsi="Consolas" w:cs="Times New Roman"/>
+          <w:color w:val="6A9955"/>
+          <w:kern w:val="0"/>
+          <w:sz w:val="16"/>
+          <w:szCs w:val="16"/>
+          <w:lang w:eastAsia="es-AR"/>
+        </w:rPr>
+        <w:t xml:space="preserve">-- </w:t>
+      </w:r>
+      <w:proofErr w:type="spellStart"/>
+      <w:r>
+        <w:rPr>
+          <w:rFonts w:ascii="Consolas" w:eastAsia="Times New Roman" w:hAnsi="Consolas" w:cs="Times New Roman"/>
+          <w:color w:val="6A9955"/>
+          <w:kern w:val="0"/>
+          <w:sz w:val="16"/>
+          <w:szCs w:val="16"/>
+          <w:lang w:eastAsia="es-AR"/>
+        </w:rPr>
+        <w:t>Condicion</w:t>
+      </w:r>
+      <w:proofErr w:type="spellEnd"/>
+      <w:r>
+        <w:rPr>
+          <w:rFonts w:ascii="Consolas" w:eastAsia="Times New Roman" w:hAnsi="Consolas" w:cs="Times New Roman"/>
+          <w:color w:val="6A9955"/>
+          <w:kern w:val="0"/>
+          <w:sz w:val="16"/>
+          <w:szCs w:val="16"/>
+          <w:lang w:eastAsia="es-AR"/>
+        </w:rPr>
+        <w:t xml:space="preserve"> para habilitar salida (001)</w:t>
+      </w:r>
+    </w:p>
+    <w:p>
+      <w:pPr>
+        <w:widowControl/>
+        <w:shd w:val="clear" w:color="auto" w:fill="1E1E1E"/>
+        <w:suppressAutoHyphens w:val="0"/>
+        <w:autoSpaceDN/>
+        <w:spacing w:after="0" w:line="0" w:lineRule="atLeast"/>
+        <w:jc w:val="left"/>
+        <w:textAlignment w:val="auto"/>
+        <w:rPr>
+          <w:rFonts w:ascii="Consolas" w:eastAsia="Times New Roman" w:hAnsi="Consolas" w:cs="Times New Roman"/>
+          <w:color w:val="D4D4D4"/>
+          <w:kern w:val="0"/>
+          <w:sz w:val="16"/>
+          <w:szCs w:val="16"/>
+          <w:lang w:val="en-US" w:eastAsia="es-AR"/>
+        </w:rPr>
+      </w:pPr>
+      <w:r>
+        <w:rPr>
+          <w:rFonts w:ascii="Consolas" w:eastAsia="Times New Roman" w:hAnsi="Consolas" w:cs="Times New Roman"/>
+          <w:color w:val="D4D4D4"/>
+          <w:kern w:val="0"/>
+          <w:sz w:val="16"/>
+          <w:szCs w:val="16"/>
+          <w:lang w:eastAsia="es-AR"/>
+        </w:rPr>
+        <w:t>    </w:t>
+      </w:r>
+      <w:proofErr w:type="spellStart"/>
+      <w:r>
+        <w:rPr>
+          <w:rFonts w:ascii="Consolas" w:eastAsia="Times New Roman" w:hAnsi="Consolas" w:cs="Times New Roman"/>
+          <w:color w:val="D4D4D4"/>
+          <w:kern w:val="0"/>
+          <w:sz w:val="16"/>
+          <w:szCs w:val="16"/>
+          <w:lang w:val="en-US" w:eastAsia="es-AR"/>
+        </w:rPr>
+        <w:t>v_cond</w:t>
+      </w:r>
+      <w:proofErr w:type="spellEnd"/>
+      <w:r>
+        <w:rPr>
+          <w:rFonts w:ascii="Consolas" w:eastAsia="Times New Roman" w:hAnsi="Consolas" w:cs="Times New Roman"/>
+          <w:color w:val="D4D4D4"/>
+          <w:kern w:val="0"/>
+          <w:sz w:val="16"/>
+          <w:szCs w:val="16"/>
+          <w:lang w:val="en-US" w:eastAsia="es-AR"/>
+        </w:rPr>
+        <w:t xml:space="preserve"> &lt;= (</w:t>
+      </w:r>
+      <w:r>
+        <w:rPr>
+          <w:rFonts w:ascii="Consolas" w:eastAsia="Times New Roman" w:hAnsi="Consolas" w:cs="Times New Roman"/>
+          <w:color w:val="569CD6"/>
+          <w:kern w:val="0"/>
+          <w:sz w:val="16"/>
+          <w:szCs w:val="16"/>
+          <w:lang w:val="en-US" w:eastAsia="es-AR"/>
+        </w:rPr>
+        <w:t>not</w:t>
+      </w:r>
+      <w:r>
+        <w:rPr>
+          <w:rFonts w:ascii="Consolas" w:eastAsia="Times New Roman" w:hAnsi="Consolas" w:cs="Times New Roman"/>
+          <w:color w:val="D4D4D4"/>
+          <w:kern w:val="0"/>
+          <w:sz w:val="16"/>
+          <w:szCs w:val="16"/>
+          <w:lang w:val="en-US" w:eastAsia="es-AR"/>
+        </w:rPr>
+        <w:t xml:space="preserve"> </w:t>
+      </w:r>
+      <w:proofErr w:type="spellStart"/>
+      <w:r>
+        <w:rPr>
+          <w:rFonts w:ascii="Consolas" w:eastAsia="Times New Roman" w:hAnsi="Consolas" w:cs="Times New Roman"/>
+          <w:color w:val="D4D4D4"/>
+          <w:kern w:val="0"/>
+          <w:sz w:val="16"/>
+          <w:szCs w:val="16"/>
+          <w:lang w:val="en-US" w:eastAsia="es-AR"/>
+        </w:rPr>
+        <w:t>font_y</w:t>
+      </w:r>
+      <w:proofErr w:type="spellEnd"/>
+      <w:r>
+        <w:rPr>
+          <w:rFonts w:ascii="Consolas" w:eastAsia="Times New Roman" w:hAnsi="Consolas" w:cs="Times New Roman"/>
+          <w:color w:val="D4D4D4"/>
+          <w:kern w:val="0"/>
+          <w:sz w:val="16"/>
+          <w:szCs w:val="16"/>
+          <w:lang w:val="en-US" w:eastAsia="es-AR"/>
+        </w:rPr>
+        <w:t>(</w:t>
+      </w:r>
+      <w:r>
+        <w:rPr>
+          <w:rFonts w:ascii="Consolas" w:eastAsia="Times New Roman" w:hAnsi="Consolas" w:cs="Times New Roman"/>
+          <w:color w:val="B5CEA8"/>
+          <w:kern w:val="0"/>
+          <w:sz w:val="16"/>
+          <w:szCs w:val="16"/>
+          <w:lang w:val="en-US" w:eastAsia="es-AR"/>
+        </w:rPr>
+        <w:t>9</w:t>
+      </w:r>
+      <w:r>
+        <w:rPr>
+          <w:rFonts w:ascii="Consolas" w:eastAsia="Times New Roman" w:hAnsi="Consolas" w:cs="Times New Roman"/>
+          <w:color w:val="D4D4D4"/>
+          <w:kern w:val="0"/>
+          <w:sz w:val="16"/>
+          <w:szCs w:val="16"/>
+          <w:lang w:val="en-US" w:eastAsia="es-AR"/>
+        </w:rPr>
+        <w:t xml:space="preserve">)) </w:t>
+      </w:r>
+      <w:r>
+        <w:rPr>
+          <w:rFonts w:ascii="Consolas" w:eastAsia="Times New Roman" w:hAnsi="Consolas" w:cs="Times New Roman"/>
+          <w:color w:val="569CD6"/>
+          <w:kern w:val="0"/>
+          <w:sz w:val="16"/>
+          <w:szCs w:val="16"/>
+          <w:lang w:val="en-US" w:eastAsia="es-AR"/>
+        </w:rPr>
+        <w:t>and</w:t>
+      </w:r>
+      <w:r>
+        <w:rPr>
+          <w:rFonts w:ascii="Consolas" w:eastAsia="Times New Roman" w:hAnsi="Consolas" w:cs="Times New Roman"/>
+          <w:color w:val="D4D4D4"/>
+          <w:kern w:val="0"/>
+          <w:sz w:val="16"/>
+          <w:szCs w:val="16"/>
+          <w:lang w:val="en-US" w:eastAsia="es-AR"/>
+        </w:rPr>
+        <w:t xml:space="preserve"> (</w:t>
+      </w:r>
+      <w:r>
+        <w:rPr>
+          <w:rFonts w:ascii="Consolas" w:eastAsia="Times New Roman" w:hAnsi="Consolas" w:cs="Times New Roman"/>
+          <w:color w:val="569CD6"/>
+          <w:kern w:val="0"/>
+          <w:sz w:val="16"/>
+          <w:szCs w:val="16"/>
+          <w:lang w:val="en-US" w:eastAsia="es-AR"/>
+        </w:rPr>
+        <w:t>not</w:t>
+      </w:r>
+      <w:r>
+        <w:rPr>
+          <w:rFonts w:ascii="Consolas" w:eastAsia="Times New Roman" w:hAnsi="Consolas" w:cs="Times New Roman"/>
+          <w:color w:val="D4D4D4"/>
+          <w:kern w:val="0"/>
+          <w:sz w:val="16"/>
+          <w:szCs w:val="16"/>
+          <w:lang w:val="en-US" w:eastAsia="es-AR"/>
+        </w:rPr>
+        <w:t xml:space="preserve"> </w:t>
+      </w:r>
+      <w:proofErr w:type="spellStart"/>
+      <w:r>
+        <w:rPr>
+          <w:rFonts w:ascii="Consolas" w:eastAsia="Times New Roman" w:hAnsi="Consolas" w:cs="Times New Roman"/>
+          <w:color w:val="D4D4D4"/>
+          <w:kern w:val="0"/>
+          <w:sz w:val="16"/>
+          <w:szCs w:val="16"/>
+          <w:lang w:val="en-US" w:eastAsia="es-AR"/>
+        </w:rPr>
+        <w:t>font_y</w:t>
+      </w:r>
+      <w:proofErr w:type="spellEnd"/>
+      <w:r>
+        <w:rPr>
+          <w:rFonts w:ascii="Consolas" w:eastAsia="Times New Roman" w:hAnsi="Consolas" w:cs="Times New Roman"/>
+          <w:color w:val="D4D4D4"/>
+          <w:kern w:val="0"/>
+          <w:sz w:val="16"/>
+          <w:szCs w:val="16"/>
+          <w:lang w:val="en-US" w:eastAsia="es-AR"/>
+        </w:rPr>
+        <w:t>(</w:t>
+      </w:r>
+      <w:r>
+        <w:rPr>
+          <w:rFonts w:ascii="Consolas" w:eastAsia="Times New Roman" w:hAnsi="Consolas" w:cs="Times New Roman"/>
+          <w:color w:val="B5CEA8"/>
+          <w:kern w:val="0"/>
+          <w:sz w:val="16"/>
+          <w:szCs w:val="16"/>
+          <w:lang w:val="en-US" w:eastAsia="es-AR"/>
+        </w:rPr>
+        <w:t>8</w:t>
+      </w:r>
+      <w:r>
+        <w:rPr>
+          <w:rFonts w:ascii="Consolas" w:eastAsia="Times New Roman" w:hAnsi="Consolas" w:cs="Times New Roman"/>
+          <w:color w:val="D4D4D4"/>
+          <w:kern w:val="0"/>
+          <w:sz w:val="16"/>
+          <w:szCs w:val="16"/>
+          <w:lang w:val="en-US" w:eastAsia="es-AR"/>
+        </w:rPr>
+        <w:t xml:space="preserve">)) </w:t>
+      </w:r>
+      <w:r>
+        <w:rPr>
+          <w:rFonts w:ascii="Consolas" w:eastAsia="Times New Roman" w:hAnsi="Consolas" w:cs="Times New Roman"/>
+          <w:color w:val="569CD6"/>
+          <w:kern w:val="0"/>
+          <w:sz w:val="16"/>
+          <w:szCs w:val="16"/>
+          <w:lang w:val="en-US" w:eastAsia="es-AR"/>
+        </w:rPr>
+        <w:t>and</w:t>
+      </w:r>
+      <w:r>
+        <w:rPr>
+          <w:rFonts w:ascii="Consolas" w:eastAsia="Times New Roman" w:hAnsi="Consolas" w:cs="Times New Roman"/>
+          <w:color w:val="D4D4D4"/>
+          <w:kern w:val="0"/>
+          <w:sz w:val="16"/>
+          <w:szCs w:val="16"/>
+          <w:lang w:val="en-US" w:eastAsia="es-AR"/>
+        </w:rPr>
+        <w:t xml:space="preserve"> </w:t>
+      </w:r>
+      <w:proofErr w:type="spellStart"/>
+      <w:r>
+        <w:rPr>
+          <w:rFonts w:ascii="Consolas" w:eastAsia="Times New Roman" w:hAnsi="Consolas" w:cs="Times New Roman"/>
+          <w:color w:val="D4D4D4"/>
+          <w:kern w:val="0"/>
+          <w:sz w:val="16"/>
+          <w:szCs w:val="16"/>
+          <w:lang w:val="en-US" w:eastAsia="es-AR"/>
+        </w:rPr>
+        <w:t>font_y</w:t>
+      </w:r>
+      <w:proofErr w:type="spellEnd"/>
+      <w:r>
+        <w:rPr>
+          <w:rFonts w:ascii="Consolas" w:eastAsia="Times New Roman" w:hAnsi="Consolas" w:cs="Times New Roman"/>
+          <w:color w:val="D4D4D4"/>
+          <w:kern w:val="0"/>
+          <w:sz w:val="16"/>
+          <w:szCs w:val="16"/>
+          <w:lang w:val="en-US" w:eastAsia="es-AR"/>
+        </w:rPr>
+        <w:t>(</w:t>
+      </w:r>
+      <w:r>
+        <w:rPr>
+          <w:rFonts w:ascii="Consolas" w:eastAsia="Times New Roman" w:hAnsi="Consolas" w:cs="Times New Roman"/>
+          <w:color w:val="B5CEA8"/>
+          <w:kern w:val="0"/>
+          <w:sz w:val="16"/>
+          <w:szCs w:val="16"/>
+          <w:lang w:val="en-US" w:eastAsia="es-AR"/>
+        </w:rPr>
+        <w:t>7</w:t>
+      </w:r>
+      <w:r>
+        <w:rPr>
+          <w:rFonts w:ascii="Consolas" w:eastAsia="Times New Roman" w:hAnsi="Consolas" w:cs="Times New Roman"/>
+          <w:color w:val="D4D4D4"/>
+          <w:kern w:val="0"/>
+          <w:sz w:val="16"/>
+          <w:szCs w:val="16"/>
+          <w:lang w:val="en-US" w:eastAsia="es-AR"/>
+        </w:rPr>
+        <w:t>);</w:t>
+      </w:r>
+    </w:p>
+    <w:p>
+      <w:pPr>
+        <w:widowControl/>
+        <w:shd w:val="clear" w:color="auto" w:fill="1E1E1E"/>
+        <w:suppressAutoHyphens w:val="0"/>
+        <w:autoSpaceDN/>
+        <w:spacing w:after="0" w:line="0" w:lineRule="atLeast"/>
+        <w:jc w:val="left"/>
+        <w:textAlignment w:val="auto"/>
+        <w:rPr>
+          <w:rFonts w:ascii="Consolas" w:eastAsia="Times New Roman" w:hAnsi="Consolas" w:cs="Times New Roman"/>
+          <w:color w:val="D4D4D4"/>
+          <w:kern w:val="0"/>
+          <w:sz w:val="16"/>
+          <w:szCs w:val="16"/>
+          <w:lang w:val="en-US" w:eastAsia="es-AR"/>
+        </w:rPr>
+      </w:pPr>
+      <w:r>
+        <w:rPr>
+          <w:rFonts w:ascii="Consolas" w:eastAsia="Times New Roman" w:hAnsi="Consolas" w:cs="Times New Roman"/>
+          <w:color w:val="D4D4D4"/>
+          <w:kern w:val="0"/>
+          <w:sz w:val="16"/>
+          <w:szCs w:val="16"/>
+          <w:lang w:val="en-US" w:eastAsia="es-AR"/>
+        </w:rPr>
+        <w:t>    </w:t>
+      </w:r>
+      <w:r>
+        <w:rPr>
+          <w:rFonts w:ascii="Consolas" w:eastAsia="Times New Roman" w:hAnsi="Consolas" w:cs="Times New Roman"/>
+          <w:color w:val="6A9955"/>
+          <w:kern w:val="0"/>
+          <w:sz w:val="16"/>
+          <w:szCs w:val="16"/>
+          <w:lang w:val="en-US" w:eastAsia="es-AR"/>
+        </w:rPr>
+        <w:t xml:space="preserve">-- </w:t>
+      </w:r>
+      <w:proofErr w:type="spellStart"/>
+      <w:r>
+        <w:rPr>
+          <w:rFonts w:ascii="Consolas" w:eastAsia="Times New Roman" w:hAnsi="Consolas" w:cs="Times New Roman"/>
+          <w:color w:val="6A9955"/>
+          <w:kern w:val="0"/>
+          <w:sz w:val="16"/>
+          <w:szCs w:val="16"/>
+          <w:lang w:val="en-US" w:eastAsia="es-AR"/>
+        </w:rPr>
+        <w:t>Caracter</w:t>
+      </w:r>
+      <w:proofErr w:type="spellEnd"/>
+      <w:r>
+        <w:rPr>
+          <w:rFonts w:ascii="Consolas" w:eastAsia="Times New Roman" w:hAnsi="Consolas" w:cs="Times New Roman"/>
+          <w:color w:val="6A9955"/>
+          <w:kern w:val="0"/>
+          <w:sz w:val="16"/>
+          <w:szCs w:val="16"/>
+          <w:lang w:val="en-US" w:eastAsia="es-AR"/>
+        </w:rPr>
+        <w:t xml:space="preserve"> </w:t>
+      </w:r>
+      <w:proofErr w:type="spellStart"/>
+      <w:r>
+        <w:rPr>
+          <w:rFonts w:ascii="Consolas" w:eastAsia="Times New Roman" w:hAnsi="Consolas" w:cs="Times New Roman"/>
+          <w:color w:val="6A9955"/>
+          <w:kern w:val="0"/>
+          <w:sz w:val="16"/>
+          <w:szCs w:val="16"/>
+          <w:lang w:val="en-US" w:eastAsia="es-AR"/>
+        </w:rPr>
+        <w:t>seleccionado</w:t>
+      </w:r>
+      <w:proofErr w:type="spellEnd"/>
+    </w:p>
+    <w:p>
+      <w:pPr>
+        <w:widowControl/>
+        <w:shd w:val="clear" w:color="auto" w:fill="1E1E1E"/>
+        <w:suppressAutoHyphens w:val="0"/>
+        <w:autoSpaceDN/>
+        <w:spacing w:after="0" w:line="0" w:lineRule="atLeast"/>
+        <w:jc w:val="left"/>
+        <w:textAlignment w:val="auto"/>
+        <w:rPr>
+          <w:rFonts w:ascii="Consolas" w:eastAsia="Times New Roman" w:hAnsi="Consolas" w:cs="Times New Roman"/>
+          <w:color w:val="D4D4D4"/>
+          <w:kern w:val="0"/>
+          <w:sz w:val="16"/>
+          <w:szCs w:val="16"/>
+          <w:lang w:val="en-US" w:eastAsia="es-AR"/>
+        </w:rPr>
+      </w:pPr>
+      <w:r>
+        <w:rPr>
+          <w:rFonts w:ascii="Consolas" w:eastAsia="Times New Roman" w:hAnsi="Consolas" w:cs="Times New Roman"/>
+          <w:color w:val="D4D4D4"/>
+          <w:kern w:val="0"/>
+          <w:sz w:val="16"/>
+          <w:szCs w:val="16"/>
+          <w:lang w:val="en-US" w:eastAsia="es-AR"/>
+        </w:rPr>
+        <w:t>    </w:t>
+      </w:r>
+      <w:proofErr w:type="spellStart"/>
+      <w:r>
+        <w:rPr>
+          <w:rFonts w:ascii="Consolas" w:eastAsia="Times New Roman" w:hAnsi="Consolas" w:cs="Times New Roman"/>
+          <w:color w:val="D4D4D4"/>
+          <w:kern w:val="0"/>
+          <w:sz w:val="16"/>
+          <w:szCs w:val="16"/>
+          <w:lang w:val="en-US" w:eastAsia="es-AR"/>
+        </w:rPr>
+        <w:t>char_out</w:t>
+      </w:r>
+      <w:proofErr w:type="spellEnd"/>
+      <w:r>
+        <w:rPr>
+          <w:rFonts w:ascii="Consolas" w:eastAsia="Times New Roman" w:hAnsi="Consolas" w:cs="Times New Roman"/>
+          <w:color w:val="D4D4D4"/>
+          <w:kern w:val="0"/>
+          <w:sz w:val="16"/>
+          <w:szCs w:val="16"/>
+          <w:lang w:val="en-US" w:eastAsia="es-AR"/>
+        </w:rPr>
+        <w:t xml:space="preserve"> &lt;= ROM(</w:t>
+      </w:r>
+      <w:proofErr w:type="spellStart"/>
+      <w:r>
+        <w:rPr>
+          <w:rFonts w:ascii="Consolas" w:eastAsia="Times New Roman" w:hAnsi="Consolas" w:cs="Times New Roman"/>
+          <w:color w:val="D4D4D4"/>
+          <w:kern w:val="0"/>
+          <w:sz w:val="16"/>
+          <w:szCs w:val="16"/>
+          <w:lang w:val="en-US" w:eastAsia="es-AR"/>
+        </w:rPr>
+        <w:t>digito</w:t>
+      </w:r>
+      <w:proofErr w:type="spellEnd"/>
+      <w:r>
+        <w:rPr>
+          <w:rFonts w:ascii="Consolas" w:eastAsia="Times New Roman" w:hAnsi="Consolas" w:cs="Times New Roman"/>
+          <w:color w:val="D4D4D4"/>
+          <w:kern w:val="0"/>
+          <w:sz w:val="16"/>
+          <w:szCs w:val="16"/>
+          <w:lang w:val="en-US" w:eastAsia="es-AR"/>
+        </w:rPr>
+        <w:t>)(v)(h);</w:t>
+      </w:r>
+    </w:p>
+    <w:p>
+      <w:pPr>
+        <w:widowControl/>
+        <w:shd w:val="clear" w:color="auto" w:fill="1E1E1E"/>
+        <w:suppressAutoHyphens w:val="0"/>
+        <w:autoSpaceDN/>
+        <w:spacing w:after="0" w:line="0" w:lineRule="atLeast"/>
+        <w:jc w:val="left"/>
+        <w:textAlignment w:val="auto"/>
+        <w:rPr>
+          <w:rFonts w:ascii="Consolas" w:eastAsia="Times New Roman" w:hAnsi="Consolas" w:cs="Times New Roman"/>
+          <w:color w:val="D4D4D4"/>
+          <w:kern w:val="0"/>
+          <w:sz w:val="16"/>
+          <w:szCs w:val="16"/>
+          <w:lang w:val="en-US" w:eastAsia="es-AR"/>
+        </w:rPr>
+      </w:pPr>
+    </w:p>
+    <w:p>
+      <w:pPr>
+        <w:widowControl/>
+        <w:shd w:val="clear" w:color="auto" w:fill="1E1E1E"/>
+        <w:suppressAutoHyphens w:val="0"/>
+        <w:autoSpaceDN/>
+        <w:spacing w:after="0" w:line="0" w:lineRule="atLeast"/>
+        <w:jc w:val="left"/>
+        <w:textAlignment w:val="auto"/>
+        <w:rPr>
+          <w:rFonts w:ascii="Consolas" w:eastAsia="Times New Roman" w:hAnsi="Consolas" w:cs="Times New Roman"/>
+          <w:color w:val="D4D4D4"/>
+          <w:kern w:val="0"/>
+          <w:sz w:val="16"/>
+          <w:szCs w:val="16"/>
+          <w:lang w:val="en-US" w:eastAsia="es-AR"/>
+        </w:rPr>
+      </w:pPr>
+      <w:r>
+        <w:rPr>
+          <w:rFonts w:ascii="Consolas" w:eastAsia="Times New Roman" w:hAnsi="Consolas" w:cs="Times New Roman"/>
+          <w:color w:val="D4D4D4"/>
+          <w:kern w:val="0"/>
+          <w:sz w:val="16"/>
+          <w:szCs w:val="16"/>
+          <w:lang w:val="en-US" w:eastAsia="es-AR"/>
+        </w:rPr>
+        <w:t>    </w:t>
+      </w:r>
+      <w:proofErr w:type="spellStart"/>
+      <w:r>
+        <w:rPr>
+          <w:rFonts w:ascii="Consolas" w:eastAsia="Times New Roman" w:hAnsi="Consolas" w:cs="Times New Roman"/>
+          <w:color w:val="D4D4D4"/>
+          <w:kern w:val="0"/>
+          <w:sz w:val="16"/>
+          <w:szCs w:val="16"/>
+          <w:lang w:val="en-US" w:eastAsia="es-AR"/>
+        </w:rPr>
+        <w:t>mux_selector</w:t>
+      </w:r>
+      <w:proofErr w:type="spellEnd"/>
+      <w:r>
+        <w:rPr>
+          <w:rFonts w:ascii="Consolas" w:eastAsia="Times New Roman" w:hAnsi="Consolas" w:cs="Times New Roman"/>
+          <w:color w:val="D4D4D4"/>
+          <w:kern w:val="0"/>
+          <w:sz w:val="16"/>
+          <w:szCs w:val="16"/>
+          <w:lang w:val="en-US" w:eastAsia="es-AR"/>
+        </w:rPr>
+        <w:t xml:space="preserve">: </w:t>
+      </w:r>
+      <w:r>
+        <w:rPr>
+          <w:rFonts w:ascii="Consolas" w:eastAsia="Times New Roman" w:hAnsi="Consolas" w:cs="Times New Roman"/>
+          <w:color w:val="569CD6"/>
+          <w:kern w:val="0"/>
+          <w:sz w:val="16"/>
+          <w:szCs w:val="16"/>
+          <w:lang w:val="en-US" w:eastAsia="es-AR"/>
+        </w:rPr>
+        <w:t>v_mux_2x1</w:t>
+      </w:r>
+    </w:p>
+    <w:p>
+      <w:pPr>
+        <w:widowControl/>
+        <w:shd w:val="clear" w:color="auto" w:fill="1E1E1E"/>
+        <w:suppressAutoHyphens w:val="0"/>
+        <w:autoSpaceDN/>
+        <w:spacing w:after="0" w:line="0" w:lineRule="atLeast"/>
+        <w:jc w:val="left"/>
+        <w:textAlignment w:val="auto"/>
+        <w:rPr>
+          <w:rFonts w:ascii="Consolas" w:eastAsia="Times New Roman" w:hAnsi="Consolas" w:cs="Times New Roman"/>
+          <w:color w:val="D4D4D4"/>
+          <w:kern w:val="0"/>
+          <w:sz w:val="16"/>
+          <w:szCs w:val="16"/>
+          <w:lang w:val="en-US" w:eastAsia="es-AR"/>
+        </w:rPr>
+      </w:pPr>
+      <w:r>
+        <w:rPr>
+          <w:rFonts w:ascii="Consolas" w:eastAsia="Times New Roman" w:hAnsi="Consolas" w:cs="Times New Roman"/>
+          <w:color w:val="D4D4D4"/>
+          <w:kern w:val="0"/>
+          <w:sz w:val="16"/>
+          <w:szCs w:val="16"/>
+          <w:lang w:val="en-US" w:eastAsia="es-AR"/>
+        </w:rPr>
+        <w:t>        </w:t>
+      </w:r>
+      <w:r>
+        <w:rPr>
+          <w:rFonts w:ascii="Consolas" w:eastAsia="Times New Roman" w:hAnsi="Consolas" w:cs="Times New Roman"/>
+          <w:color w:val="569CD6"/>
+          <w:kern w:val="0"/>
+          <w:sz w:val="16"/>
+          <w:szCs w:val="16"/>
+          <w:lang w:val="en-US" w:eastAsia="es-AR"/>
+        </w:rPr>
+        <w:t>port</w:t>
+      </w:r>
+      <w:r>
+        <w:rPr>
+          <w:rFonts w:ascii="Consolas" w:eastAsia="Times New Roman" w:hAnsi="Consolas" w:cs="Times New Roman"/>
+          <w:color w:val="D4D4D4"/>
+          <w:kern w:val="0"/>
+          <w:sz w:val="16"/>
+          <w:szCs w:val="16"/>
+          <w:lang w:val="en-US" w:eastAsia="es-AR"/>
+        </w:rPr>
+        <w:t xml:space="preserve"> </w:t>
+      </w:r>
+      <w:r>
+        <w:rPr>
+          <w:rFonts w:ascii="Consolas" w:eastAsia="Times New Roman" w:hAnsi="Consolas" w:cs="Times New Roman"/>
+          <w:color w:val="569CD6"/>
+          <w:kern w:val="0"/>
+          <w:sz w:val="16"/>
+          <w:szCs w:val="16"/>
+          <w:lang w:val="en-US" w:eastAsia="es-AR"/>
+        </w:rPr>
+        <w:t>map</w:t>
+      </w:r>
+      <w:r>
+        <w:rPr>
+          <w:rFonts w:ascii="Consolas" w:eastAsia="Times New Roman" w:hAnsi="Consolas" w:cs="Times New Roman"/>
+          <w:color w:val="D4D4D4"/>
+          <w:kern w:val="0"/>
+          <w:sz w:val="16"/>
+          <w:szCs w:val="16"/>
+          <w:lang w:val="en-US" w:eastAsia="es-AR"/>
+        </w:rPr>
+        <w:t>(</w:t>
+      </w:r>
+    </w:p>
+    <w:p>
+      <w:pPr>
+        <w:widowControl/>
+        <w:shd w:val="clear" w:color="auto" w:fill="1E1E1E"/>
+        <w:suppressAutoHyphens w:val="0"/>
+        <w:autoSpaceDN/>
+        <w:spacing w:after="0" w:line="0" w:lineRule="atLeast"/>
+        <w:jc w:val="left"/>
+        <w:textAlignment w:val="auto"/>
+        <w:rPr>
+          <w:rFonts w:ascii="Consolas" w:eastAsia="Times New Roman" w:hAnsi="Consolas" w:cs="Times New Roman"/>
+          <w:color w:val="D4D4D4"/>
+          <w:kern w:val="0"/>
+          <w:sz w:val="16"/>
+          <w:szCs w:val="16"/>
+          <w:lang w:val="en-US" w:eastAsia="es-AR"/>
+        </w:rPr>
+      </w:pPr>
+      <w:r>
+        <w:rPr>
+          <w:rFonts w:ascii="Consolas" w:eastAsia="Times New Roman" w:hAnsi="Consolas" w:cs="Times New Roman"/>
+          <w:color w:val="D4D4D4"/>
+          <w:kern w:val="0"/>
+          <w:sz w:val="16"/>
+          <w:szCs w:val="16"/>
+          <w:lang w:val="en-US" w:eastAsia="es-AR"/>
+        </w:rPr>
+        <w:t>            </w:t>
+      </w:r>
+      <w:proofErr w:type="spellStart"/>
+      <w:r>
+        <w:rPr>
+          <w:rFonts w:ascii="Consolas" w:eastAsia="Times New Roman" w:hAnsi="Consolas" w:cs="Times New Roman"/>
+          <w:color w:val="D4D4D4"/>
+          <w:kern w:val="0"/>
+          <w:sz w:val="16"/>
+          <w:szCs w:val="16"/>
+          <w:lang w:val="en-US" w:eastAsia="es-AR"/>
+        </w:rPr>
+        <w:t>mux_x</w:t>
+      </w:r>
+      <w:proofErr w:type="spellEnd"/>
+      <w:r>
+        <w:rPr>
+          <w:rFonts w:ascii="Consolas" w:eastAsia="Times New Roman" w:hAnsi="Consolas" w:cs="Times New Roman"/>
+          <w:color w:val="D4D4D4"/>
+          <w:kern w:val="0"/>
+          <w:sz w:val="16"/>
+          <w:szCs w:val="16"/>
+          <w:lang w:val="en-US" w:eastAsia="es-AR"/>
+        </w:rPr>
+        <w:t xml:space="preserve"> =&gt; </w:t>
+      </w:r>
+      <w:r>
+        <w:rPr>
+          <w:rFonts w:ascii="Consolas" w:eastAsia="Times New Roman" w:hAnsi="Consolas" w:cs="Times New Roman"/>
+          <w:color w:val="B5CEA8"/>
+          <w:kern w:val="0"/>
+          <w:sz w:val="16"/>
+          <w:szCs w:val="16"/>
+          <w:lang w:val="en-US" w:eastAsia="es-AR"/>
+        </w:rPr>
+        <w:t>'0'</w:t>
+      </w:r>
+      <w:r>
+        <w:rPr>
+          <w:rFonts w:ascii="Consolas" w:eastAsia="Times New Roman" w:hAnsi="Consolas" w:cs="Times New Roman"/>
+          <w:color w:val="D4D4D4"/>
+          <w:kern w:val="0"/>
+          <w:sz w:val="16"/>
+          <w:szCs w:val="16"/>
+          <w:lang w:val="en-US" w:eastAsia="es-AR"/>
+        </w:rPr>
+        <w:t>,</w:t>
+      </w:r>
+    </w:p>
+    <w:p>
+      <w:pPr>
+        <w:widowControl/>
+        <w:shd w:val="clear" w:color="auto" w:fill="1E1E1E"/>
+        <w:suppressAutoHyphens w:val="0"/>
+        <w:autoSpaceDN/>
+        <w:spacing w:after="0" w:line="0" w:lineRule="atLeast"/>
+        <w:jc w:val="left"/>
+        <w:textAlignment w:val="auto"/>
+        <w:rPr>
+          <w:rFonts w:ascii="Consolas" w:eastAsia="Times New Roman" w:hAnsi="Consolas" w:cs="Times New Roman"/>
+          <w:color w:val="D4D4D4"/>
+          <w:kern w:val="0"/>
+          <w:sz w:val="16"/>
+          <w:szCs w:val="16"/>
+          <w:lang w:val="en-US" w:eastAsia="es-AR"/>
+        </w:rPr>
+      </w:pPr>
+      <w:r>
+        <w:rPr>
+          <w:rFonts w:ascii="Consolas" w:eastAsia="Times New Roman" w:hAnsi="Consolas" w:cs="Times New Roman"/>
+          <w:color w:val="D4D4D4"/>
+          <w:kern w:val="0"/>
+          <w:sz w:val="16"/>
+          <w:szCs w:val="16"/>
+          <w:lang w:val="en-US" w:eastAsia="es-AR"/>
+        </w:rPr>
+        <w:t>            </w:t>
+      </w:r>
+      <w:proofErr w:type="spellStart"/>
+      <w:r>
+        <w:rPr>
+          <w:rFonts w:ascii="Consolas" w:eastAsia="Times New Roman" w:hAnsi="Consolas" w:cs="Times New Roman"/>
+          <w:color w:val="D4D4D4"/>
+          <w:kern w:val="0"/>
+          <w:sz w:val="16"/>
+          <w:szCs w:val="16"/>
+          <w:lang w:val="en-US" w:eastAsia="es-AR"/>
+        </w:rPr>
+        <w:t>mux_y</w:t>
+      </w:r>
+      <w:proofErr w:type="spellEnd"/>
+      <w:r>
+        <w:rPr>
+          <w:rFonts w:ascii="Consolas" w:eastAsia="Times New Roman" w:hAnsi="Consolas" w:cs="Times New Roman"/>
+          <w:color w:val="D4D4D4"/>
+          <w:kern w:val="0"/>
+          <w:sz w:val="16"/>
+          <w:szCs w:val="16"/>
+          <w:lang w:val="en-US" w:eastAsia="es-AR"/>
+        </w:rPr>
+        <w:t xml:space="preserve"> =&gt; </w:t>
+      </w:r>
+      <w:proofErr w:type="spellStart"/>
+      <w:r>
+        <w:rPr>
+          <w:rFonts w:ascii="Consolas" w:eastAsia="Times New Roman" w:hAnsi="Consolas" w:cs="Times New Roman"/>
+          <w:color w:val="D4D4D4"/>
+          <w:kern w:val="0"/>
+          <w:sz w:val="16"/>
+          <w:szCs w:val="16"/>
+          <w:lang w:val="en-US" w:eastAsia="es-AR"/>
+        </w:rPr>
+        <w:t>char_out</w:t>
+      </w:r>
+      <w:proofErr w:type="spellEnd"/>
+      <w:r>
+        <w:rPr>
+          <w:rFonts w:ascii="Consolas" w:eastAsia="Times New Roman" w:hAnsi="Consolas" w:cs="Times New Roman"/>
+          <w:color w:val="D4D4D4"/>
+          <w:kern w:val="0"/>
+          <w:sz w:val="16"/>
+          <w:szCs w:val="16"/>
+          <w:lang w:val="en-US" w:eastAsia="es-AR"/>
+        </w:rPr>
+        <w:t>,</w:t>
+      </w:r>
+    </w:p>
+    <w:p>
+      <w:pPr>
+        <w:widowControl/>
+        <w:shd w:val="clear" w:color="auto" w:fill="1E1E1E"/>
+        <w:suppressAutoHyphens w:val="0"/>
+        <w:autoSpaceDN/>
+        <w:spacing w:after="0" w:line="0" w:lineRule="atLeast"/>
+        <w:jc w:val="left"/>
+        <w:textAlignment w:val="auto"/>
+        <w:rPr>
+          <w:rFonts w:ascii="Consolas" w:eastAsia="Times New Roman" w:hAnsi="Consolas" w:cs="Times New Roman"/>
+          <w:color w:val="D4D4D4"/>
+          <w:kern w:val="0"/>
+          <w:sz w:val="16"/>
+          <w:szCs w:val="16"/>
+          <w:lang w:val="en-US" w:eastAsia="es-AR"/>
+        </w:rPr>
+      </w:pPr>
+      <w:r>
+        <w:rPr>
+          <w:rFonts w:ascii="Consolas" w:eastAsia="Times New Roman" w:hAnsi="Consolas" w:cs="Times New Roman"/>
+          <w:color w:val="D4D4D4"/>
+          <w:kern w:val="0"/>
+          <w:sz w:val="16"/>
+          <w:szCs w:val="16"/>
+          <w:lang w:val="en-US" w:eastAsia="es-AR"/>
+        </w:rPr>
+        <w:t>            </w:t>
+      </w:r>
+      <w:proofErr w:type="spellStart"/>
+      <w:r>
+        <w:rPr>
+          <w:rFonts w:ascii="Consolas" w:eastAsia="Times New Roman" w:hAnsi="Consolas" w:cs="Times New Roman"/>
+          <w:color w:val="D4D4D4"/>
+          <w:kern w:val="0"/>
+          <w:sz w:val="16"/>
+          <w:szCs w:val="16"/>
+          <w:lang w:val="en-US" w:eastAsia="es-AR"/>
+        </w:rPr>
+        <w:t>mux_sel</w:t>
+      </w:r>
+      <w:proofErr w:type="spellEnd"/>
+      <w:r>
+        <w:rPr>
+          <w:rFonts w:ascii="Consolas" w:eastAsia="Times New Roman" w:hAnsi="Consolas" w:cs="Times New Roman"/>
+          <w:color w:val="D4D4D4"/>
+          <w:kern w:val="0"/>
+          <w:sz w:val="16"/>
+          <w:szCs w:val="16"/>
+          <w:lang w:val="en-US" w:eastAsia="es-AR"/>
+        </w:rPr>
+        <w:t xml:space="preserve"> =&gt; </w:t>
+      </w:r>
+      <w:proofErr w:type="spellStart"/>
+      <w:r>
+        <w:rPr>
+          <w:rFonts w:ascii="Consolas" w:eastAsia="Times New Roman" w:hAnsi="Consolas" w:cs="Times New Roman"/>
+          <w:color w:val="D4D4D4"/>
+          <w:kern w:val="0"/>
+          <w:sz w:val="16"/>
+          <w:szCs w:val="16"/>
+          <w:lang w:val="en-US" w:eastAsia="es-AR"/>
+        </w:rPr>
+        <w:t>v_cond</w:t>
+      </w:r>
+      <w:proofErr w:type="spellEnd"/>
+      <w:r>
+        <w:rPr>
+          <w:rFonts w:ascii="Consolas" w:eastAsia="Times New Roman" w:hAnsi="Consolas" w:cs="Times New Roman"/>
+          <w:color w:val="D4D4D4"/>
+          <w:kern w:val="0"/>
+          <w:sz w:val="16"/>
+          <w:szCs w:val="16"/>
+          <w:lang w:val="en-US" w:eastAsia="es-AR"/>
+        </w:rPr>
+        <w:t>,</w:t>
+      </w:r>
+    </w:p>
+    <w:p>
+      <w:pPr>
+        <w:widowControl/>
+        <w:shd w:val="clear" w:color="auto" w:fill="1E1E1E"/>
+        <w:suppressAutoHyphens w:val="0"/>
+        <w:autoSpaceDN/>
+        <w:spacing w:after="0" w:line="0" w:lineRule="atLeast"/>
+        <w:jc w:val="left"/>
+        <w:textAlignment w:val="auto"/>
+        <w:rPr>
+          <w:rFonts w:ascii="Consolas" w:eastAsia="Times New Roman" w:hAnsi="Consolas" w:cs="Times New Roman"/>
+          <w:color w:val="D4D4D4"/>
+          <w:kern w:val="0"/>
+          <w:sz w:val="16"/>
+          <w:szCs w:val="16"/>
+          <w:lang w:val="en-US" w:eastAsia="es-AR"/>
+        </w:rPr>
+      </w:pPr>
+      <w:r>
+        <w:rPr>
+          <w:rFonts w:ascii="Consolas" w:eastAsia="Times New Roman" w:hAnsi="Consolas" w:cs="Times New Roman"/>
+          <w:color w:val="D4D4D4"/>
+          <w:kern w:val="0"/>
+          <w:sz w:val="16"/>
+          <w:szCs w:val="16"/>
+          <w:lang w:val="en-US" w:eastAsia="es-AR"/>
+        </w:rPr>
+        <w:t>            </w:t>
+      </w:r>
+      <w:proofErr w:type="spellStart"/>
+      <w:r>
+        <w:rPr>
+          <w:rFonts w:ascii="Consolas" w:eastAsia="Times New Roman" w:hAnsi="Consolas" w:cs="Times New Roman"/>
+          <w:color w:val="D4D4D4"/>
+          <w:kern w:val="0"/>
+          <w:sz w:val="16"/>
+          <w:szCs w:val="16"/>
+          <w:lang w:val="en-US" w:eastAsia="es-AR"/>
+        </w:rPr>
+        <w:t>mux_out</w:t>
+      </w:r>
+      <w:proofErr w:type="spellEnd"/>
+      <w:r>
+        <w:rPr>
+          <w:rFonts w:ascii="Consolas" w:eastAsia="Times New Roman" w:hAnsi="Consolas" w:cs="Times New Roman"/>
+          <w:color w:val="D4D4D4"/>
+          <w:kern w:val="0"/>
+          <w:sz w:val="16"/>
+          <w:szCs w:val="16"/>
+          <w:lang w:val="en-US" w:eastAsia="es-AR"/>
+        </w:rPr>
+        <w:t xml:space="preserve"> =&gt; </w:t>
+      </w:r>
+      <w:proofErr w:type="spellStart"/>
+      <w:r>
+        <w:rPr>
+          <w:rFonts w:ascii="Consolas" w:eastAsia="Times New Roman" w:hAnsi="Consolas" w:cs="Times New Roman"/>
+          <w:color w:val="D4D4D4"/>
+          <w:kern w:val="0"/>
+          <w:sz w:val="16"/>
+          <w:szCs w:val="16"/>
+          <w:lang w:val="en-US" w:eastAsia="es-AR"/>
+        </w:rPr>
+        <w:t>rom_out</w:t>
+      </w:r>
+      <w:proofErr w:type="spellEnd"/>
+    </w:p>
+    <w:p>
+      <w:pPr>
+        <w:widowControl/>
+        <w:shd w:val="clear" w:color="auto" w:fill="1E1E1E"/>
+        <w:suppressAutoHyphens w:val="0"/>
+        <w:autoSpaceDN/>
+        <w:spacing w:after="0" w:line="0" w:lineRule="atLeast"/>
+        <w:jc w:val="left"/>
+        <w:textAlignment w:val="auto"/>
+        <w:rPr>
+          <w:rFonts w:ascii="Consolas" w:eastAsia="Times New Roman" w:hAnsi="Consolas" w:cs="Times New Roman"/>
+          <w:color w:val="D4D4D4"/>
+          <w:kern w:val="0"/>
+          <w:sz w:val="16"/>
+          <w:szCs w:val="16"/>
+          <w:lang w:eastAsia="es-AR"/>
+        </w:rPr>
+      </w:pPr>
+      <w:r>
+        <w:rPr>
+          <w:rFonts w:ascii="Consolas" w:eastAsia="Times New Roman" w:hAnsi="Consolas" w:cs="Times New Roman"/>
+          <w:color w:val="D4D4D4"/>
+          <w:kern w:val="0"/>
+          <w:sz w:val="16"/>
+          <w:szCs w:val="16"/>
+          <w:lang w:val="en-US" w:eastAsia="es-AR"/>
+        </w:rPr>
+        <w:t>        </w:t>
+      </w:r>
+      <w:r>
+        <w:rPr>
+          <w:rFonts w:ascii="Consolas" w:eastAsia="Times New Roman" w:hAnsi="Consolas" w:cs="Times New Roman"/>
+          <w:color w:val="D4D4D4"/>
+          <w:kern w:val="0"/>
+          <w:sz w:val="16"/>
+          <w:szCs w:val="16"/>
+          <w:lang w:eastAsia="es-AR"/>
+        </w:rPr>
+        <w:t>);</w:t>
+      </w:r>
+    </w:p>
+    <w:p>
+      <w:pPr>
+        <w:pStyle w:val="Descripcin"/>
+        <w:rPr>
+          <w:b w:val="0"/>
+          <w:bCs w:val="0"/>
+          <w:color w:val="auto"/>
+          <w:sz w:val="22"/>
+          <w:szCs w:val="22"/>
+        </w:rPr>
+      </w:pPr>
+    </w:p>
+    <w:p>
+      <w:pPr>
+        <w:pStyle w:val="Descripcin"/>
+        <w:rPr>
+          <w:b w:val="0"/>
+          <w:bCs w:val="0"/>
+          <w:color w:val="auto"/>
+          <w:sz w:val="22"/>
+          <w:szCs w:val="22"/>
+        </w:rPr>
+      </w:pPr>
+      <w:r>
+        <w:rPr>
+          <w:b w:val="0"/>
+          <w:bCs w:val="0"/>
+          <w:color w:val="auto"/>
+          <w:sz w:val="22"/>
+          <w:szCs w:val="22"/>
+        </w:rPr>
+        <w:lastRenderedPageBreak/>
+        <w:t xml:space="preserve">La salida del bloque </w:t>
+      </w:r>
+      <w:proofErr w:type="spellStart"/>
+      <w:r>
+        <w:rPr>
+          <w:b w:val="0"/>
+          <w:bCs w:val="0"/>
+          <w:color w:val="auto"/>
+          <w:sz w:val="22"/>
+          <w:szCs w:val="22"/>
+        </w:rPr>
+        <w:t>v_CGA</w:t>
+      </w:r>
+      <w:proofErr w:type="spellEnd"/>
+      <w:r>
+        <w:rPr>
+          <w:b w:val="0"/>
+          <w:bCs w:val="0"/>
+          <w:color w:val="auto"/>
+          <w:sz w:val="22"/>
+          <w:szCs w:val="22"/>
+        </w:rPr>
+        <w:t xml:space="preserve"> está conectada a las entradas </w:t>
+      </w:r>
+      <w:proofErr w:type="spellStart"/>
+      <w:r>
+        <w:rPr>
+          <w:b w:val="0"/>
+          <w:bCs w:val="0"/>
+          <w:color w:val="auto"/>
+          <w:sz w:val="22"/>
+          <w:szCs w:val="22"/>
+        </w:rPr>
+        <w:t>red_i</w:t>
+      </w:r>
+      <w:proofErr w:type="spellEnd"/>
+      <w:r>
+        <w:rPr>
+          <w:b w:val="0"/>
+          <w:bCs w:val="0"/>
+          <w:color w:val="auto"/>
+          <w:sz w:val="22"/>
+          <w:szCs w:val="22"/>
+        </w:rPr>
+        <w:t xml:space="preserve">, </w:t>
+      </w:r>
+      <w:proofErr w:type="spellStart"/>
+      <w:r>
+        <w:rPr>
+          <w:b w:val="0"/>
+          <w:bCs w:val="0"/>
+          <w:color w:val="auto"/>
+          <w:sz w:val="22"/>
+          <w:szCs w:val="22"/>
+        </w:rPr>
+        <w:t>grn_i</w:t>
+      </w:r>
+      <w:proofErr w:type="spellEnd"/>
+      <w:r>
+        <w:rPr>
+          <w:b w:val="0"/>
+          <w:bCs w:val="0"/>
+          <w:color w:val="auto"/>
+          <w:sz w:val="22"/>
+          <w:szCs w:val="22"/>
+        </w:rPr>
+        <w:t xml:space="preserve"> y </w:t>
+      </w:r>
+      <w:proofErr w:type="spellStart"/>
+      <w:r>
+        <w:rPr>
+          <w:b w:val="0"/>
+          <w:bCs w:val="0"/>
+          <w:color w:val="auto"/>
+          <w:sz w:val="22"/>
+          <w:szCs w:val="22"/>
+        </w:rPr>
+        <w:t>blu_i</w:t>
+      </w:r>
+      <w:proofErr w:type="spellEnd"/>
+      <w:r>
+        <w:rPr>
+          <w:b w:val="0"/>
+          <w:bCs w:val="0"/>
+          <w:color w:val="auto"/>
+          <w:sz w:val="22"/>
+          <w:szCs w:val="22"/>
+        </w:rPr>
+        <w:t xml:space="preserve"> del bloque </w:t>
+      </w:r>
+      <w:proofErr w:type="spellStart"/>
+      <w:r>
+        <w:rPr>
+          <w:b w:val="0"/>
+          <w:bCs w:val="0"/>
+          <w:color w:val="auto"/>
+          <w:sz w:val="22"/>
+          <w:szCs w:val="22"/>
+        </w:rPr>
+        <w:t>v_control_VGA</w:t>
+      </w:r>
+      <w:proofErr w:type="spellEnd"/>
+      <w:r>
+        <w:rPr>
+          <w:b w:val="0"/>
+          <w:bCs w:val="0"/>
+          <w:color w:val="auto"/>
+          <w:sz w:val="22"/>
+          <w:szCs w:val="22"/>
+        </w:rPr>
+        <w:t xml:space="preserve">. Dependiendo de la combinación de colores deseada para mostrar en pantalla, serán las señales que se envíen a cada color. Estas señales indicarán cuando deberá encenderse un bloque de 16*16 píxeles de la pantalla y serán reenviadas a través de las salidas </w:t>
+      </w:r>
+      <w:proofErr w:type="spellStart"/>
+      <w:r>
+        <w:rPr>
+          <w:b w:val="0"/>
+          <w:bCs w:val="0"/>
+          <w:color w:val="auto"/>
+          <w:sz w:val="22"/>
+          <w:szCs w:val="22"/>
+        </w:rPr>
+        <w:t>red_o</w:t>
+      </w:r>
+      <w:proofErr w:type="spellEnd"/>
+      <w:r>
+        <w:rPr>
+          <w:b w:val="0"/>
+          <w:bCs w:val="0"/>
+          <w:color w:val="auto"/>
+          <w:sz w:val="22"/>
+          <w:szCs w:val="22"/>
+        </w:rPr>
+        <w:t xml:space="preserve">, </w:t>
+      </w:r>
+      <w:proofErr w:type="spellStart"/>
+      <w:r>
+        <w:rPr>
+          <w:b w:val="0"/>
+          <w:bCs w:val="0"/>
+          <w:color w:val="auto"/>
+          <w:sz w:val="22"/>
+          <w:szCs w:val="22"/>
+        </w:rPr>
+        <w:t>grn_o</w:t>
+      </w:r>
+      <w:proofErr w:type="spellEnd"/>
+      <w:r>
+        <w:rPr>
+          <w:b w:val="0"/>
+          <w:bCs w:val="0"/>
+          <w:color w:val="auto"/>
+          <w:sz w:val="22"/>
+          <w:szCs w:val="22"/>
+        </w:rPr>
+        <w:t xml:space="preserve"> y </w:t>
+      </w:r>
+      <w:proofErr w:type="spellStart"/>
+      <w:r>
+        <w:rPr>
+          <w:b w:val="0"/>
+          <w:bCs w:val="0"/>
+          <w:color w:val="auto"/>
+          <w:sz w:val="22"/>
+          <w:szCs w:val="22"/>
+        </w:rPr>
+        <w:t>blu_o</w:t>
+      </w:r>
+      <w:proofErr w:type="spellEnd"/>
+      <w:r>
+        <w:rPr>
+          <w:b w:val="0"/>
+          <w:bCs w:val="0"/>
+          <w:color w:val="auto"/>
+          <w:sz w:val="22"/>
+          <w:szCs w:val="22"/>
+        </w:rPr>
+        <w:t xml:space="preserve"> respectivamente</w:t>
+      </w:r>
+      <w:r>
+        <w:rPr>
+          <w:b w:val="0"/>
+          <w:bCs w:val="0"/>
+          <w:color w:val="auto"/>
+          <w:sz w:val="22"/>
+          <w:szCs w:val="22"/>
+        </w:rPr>
+        <w:t xml:space="preserve">. El bloque controlador VGA se encargará de enviar las señales de sincronismo al módulo de la FPGA </w:t>
+      </w:r>
+      <w:proofErr w:type="spellStart"/>
+      <w:r>
+        <w:rPr>
+          <w:b w:val="0"/>
+          <w:bCs w:val="0"/>
+          <w:color w:val="auto"/>
+          <w:sz w:val="22"/>
+          <w:szCs w:val="22"/>
+        </w:rPr>
+        <w:t>asi</w:t>
+      </w:r>
+      <w:proofErr w:type="spellEnd"/>
+      <w:r>
+        <w:rPr>
+          <w:b w:val="0"/>
+          <w:bCs w:val="0"/>
+          <w:color w:val="auto"/>
+          <w:sz w:val="22"/>
+          <w:szCs w:val="22"/>
+        </w:rPr>
+        <w:t xml:space="preserve"> como identificar las posiciones de la zona activa (posiciones visibles dentro de la pantalla) que habilitaran que pasen señales por las salidas </w:t>
+      </w:r>
+      <w:proofErr w:type="spellStart"/>
+      <w:r>
+        <w:rPr>
+          <w:b w:val="0"/>
+          <w:bCs w:val="0"/>
+          <w:color w:val="auto"/>
+          <w:sz w:val="22"/>
+          <w:szCs w:val="22"/>
+        </w:rPr>
+        <w:t>red_o</w:t>
+      </w:r>
+      <w:proofErr w:type="spellEnd"/>
+      <w:r>
+        <w:rPr>
+          <w:b w:val="0"/>
+          <w:bCs w:val="0"/>
+          <w:color w:val="auto"/>
+          <w:sz w:val="22"/>
+          <w:szCs w:val="22"/>
+        </w:rPr>
+        <w:t xml:space="preserve">, </w:t>
+      </w:r>
+      <w:proofErr w:type="spellStart"/>
+      <w:r>
+        <w:rPr>
+          <w:b w:val="0"/>
+          <w:bCs w:val="0"/>
+          <w:color w:val="auto"/>
+          <w:sz w:val="22"/>
+          <w:szCs w:val="22"/>
+        </w:rPr>
+        <w:t>grn_o</w:t>
+      </w:r>
+      <w:proofErr w:type="spellEnd"/>
+      <w:r>
+        <w:rPr>
+          <w:b w:val="0"/>
+          <w:bCs w:val="0"/>
+          <w:color w:val="auto"/>
+          <w:sz w:val="22"/>
+          <w:szCs w:val="22"/>
+        </w:rPr>
+        <w:t xml:space="preserve"> y </w:t>
+      </w:r>
+      <w:proofErr w:type="spellStart"/>
+      <w:r>
+        <w:rPr>
+          <w:b w:val="0"/>
+          <w:bCs w:val="0"/>
+          <w:color w:val="auto"/>
+          <w:sz w:val="22"/>
+          <w:szCs w:val="22"/>
+        </w:rPr>
+        <w:t>blu_o</w:t>
+      </w:r>
+      <w:proofErr w:type="spellEnd"/>
+      <w:r>
+        <w:rPr>
+          <w:b w:val="0"/>
+          <w:bCs w:val="0"/>
+          <w:color w:val="auto"/>
+          <w:sz w:val="22"/>
+          <w:szCs w:val="22"/>
+        </w:rPr>
+        <w:t xml:space="preserve">. Logra estas funciones a través de contadores de posición </w:t>
+      </w:r>
+      <w:proofErr w:type="spellStart"/>
+      <w:r>
+        <w:rPr>
+          <w:b w:val="0"/>
+          <w:bCs w:val="0"/>
+          <w:color w:val="auto"/>
+          <w:sz w:val="22"/>
+          <w:szCs w:val="22"/>
+        </w:rPr>
+        <w:t>horizonal</w:t>
+      </w:r>
+      <w:proofErr w:type="spellEnd"/>
+      <w:r>
+        <w:rPr>
+          <w:b w:val="0"/>
+          <w:bCs w:val="0"/>
+          <w:color w:val="auto"/>
+          <w:sz w:val="22"/>
+          <w:szCs w:val="22"/>
+        </w:rPr>
+        <w:t xml:space="preserve"> y vertical. Las salidas de los contadores (10 bits) serán realimentadas como entradas de </w:t>
+      </w:r>
+      <w:proofErr w:type="spellStart"/>
+      <w:r>
+        <w:rPr>
+          <w:b w:val="0"/>
+          <w:bCs w:val="0"/>
+          <w:color w:val="auto"/>
+          <w:sz w:val="22"/>
+          <w:szCs w:val="22"/>
+        </w:rPr>
+        <w:t>v_MUX</w:t>
+      </w:r>
+      <w:proofErr w:type="spellEnd"/>
+      <w:r>
+        <w:rPr>
+          <w:b w:val="0"/>
+          <w:bCs w:val="0"/>
+          <w:color w:val="auto"/>
+          <w:sz w:val="22"/>
+          <w:szCs w:val="22"/>
+        </w:rPr>
+        <w:t xml:space="preserve"> y </w:t>
+      </w:r>
+      <w:proofErr w:type="spellStart"/>
+      <w:r>
+        <w:rPr>
+          <w:b w:val="0"/>
+          <w:bCs w:val="0"/>
+          <w:color w:val="auto"/>
+          <w:sz w:val="22"/>
+          <w:szCs w:val="22"/>
+        </w:rPr>
+        <w:t>v_CGA</w:t>
+      </w:r>
+      <w:proofErr w:type="spellEnd"/>
+      <w:r>
+        <w:rPr>
+          <w:b w:val="0"/>
+          <w:bCs w:val="0"/>
+          <w:color w:val="auto"/>
+          <w:sz w:val="22"/>
+          <w:szCs w:val="22"/>
+        </w:rPr>
+        <w:t xml:space="preserve"> como fue explicado anteriormente. Es importante destacar que el reloj del controlador VGA tiene una frecuencia de 25MHz, la cual se logra a través de un bloque divisor de frecuencia.</w:t>
+      </w:r>
+    </w:p>
+    <w:p>
+      <w:pPr>
+        <w:spacing w:after="240" w:line="192" w:lineRule="auto"/>
+        <w:rPr>
+          <w:lang w:val="en-US"/>
+        </w:rPr>
+      </w:pPr>
     </w:p>
     <w:p>
       <w:pPr>
         <w:pStyle w:val="Ttulo1"/>
       </w:pPr>
-      <w:bookmarkStart w:id="6" w:name="_Toc2704637"/>
-      <w:r>
-        <w:t>Descripción</w:t>
+      <w:bookmarkStart w:id="6" w:name="_Toc2712351"/>
+      <w:proofErr w:type="spellStart"/>
+      <w:r>
+        <w:t>Testing</w:t>
+      </w:r>
+      <w:proofErr w:type="spellEnd"/>
+      <w:r>
+        <w:t xml:space="preserve"> de módulos</w:t>
       </w:r>
       <w:bookmarkEnd w:id="6"/>
     </w:p>
     <w:p>
-      <w:r>
-        <w:t>A continuación, se listan todos los bloques del voltímetro digital con una breve descripción de cada uno de ellos.</w:t>
-      </w:r>
-    </w:p>
-    <w:p>
-      <w:pPr>
-        <w:spacing w:after="240" w:line="192" w:lineRule="auto"/>
+      <w:pPr>
+        <w:spacing w:after="240"/>
+      </w:pPr>
+    </w:p>
+    <w:p>
+      <w:pPr>
+        <w:spacing w:after="240"/>
         <w:rPr>
           <w:b/>
         </w:rPr>
       </w:pPr>
-      <w:proofErr w:type="spellStart"/>
       <w:r>
         <w:rPr>
           <w:b/>
         </w:rPr>
-        <w:t>matrix_type.vhd</w:t>
-      </w:r>
-      <w:proofErr w:type="spellEnd"/>
-      <w:r>
+        <w:t>v_cont_33000_tb.vhd</w:t>
+      </w:r>
+    </w:p>
+    <w:p>
+      <w:pPr>
+        <w:spacing w:after="240"/>
         <w:rPr>
           <w:b/>
         </w:rPr>
-        <w:t>:</w:t>
-      </w:r>
-    </w:p>
-    <w:p>
-      <w:pPr>
-        <w:spacing w:after="240" w:line="192" w:lineRule="auto"/>
+      </w:pPr>
+      <w:r>
         <w:rPr>
           <w:b/>
-        </w:rPr>
-      </w:pPr>
-    </w:p>
-    <w:p>
-      <w:pPr>
-        <w:spacing w:after="240" w:line="192" w:lineRule="auto"/>
-        <w:rPr>
-          <w:b/>
-        </w:rPr>
-      </w:pPr>
-      <w:proofErr w:type="spellStart"/>
-      <w:r>
-        <w:rPr>
-          <w:b/>
-        </w:rPr>
-        <w:t>voltimetro.vhd</w:t>
-      </w:r>
-      <w:proofErr w:type="spellEnd"/>
-    </w:p>
-    <w:p>
-      <w:pPr>
-        <w:spacing w:after="240" w:line="192" w:lineRule="auto"/>
-        <w:rPr>
-          <w:b/>
-        </w:rPr>
-      </w:pPr>
-      <w:proofErr w:type="spellStart"/>
-      <w:r>
-        <w:rPr>
-          <w:b/>
-        </w:rPr>
-        <w:lastRenderedPageBreak/>
-        <w:t>v_ADC.vhd</w:t>
-      </w:r>
-      <w:proofErr w:type="spellEnd"/>
-    </w:p>
-    <w:p>
-      <w:pPr>
-        <w:spacing w:after="240" w:line="192" w:lineRule="auto"/>
-        <w:rPr>
-          <w:b/>
-        </w:rPr>
-      </w:pPr>
-      <w:proofErr w:type="spellStart"/>
-      <w:r>
-        <w:rPr>
-          <w:b/>
-        </w:rPr>
-        <w:t>v_CGA.vhd</w:t>
-      </w:r>
-      <w:proofErr w:type="spellEnd"/>
-    </w:p>
-    <w:p>
-      <w:pPr>
-        <w:spacing w:after="240" w:line="192" w:lineRule="auto"/>
+          <w:noProof/>
+        </w:rPr>
+        <w:drawing>
+          <wp:inline distT="0" distB="0" distL="0" distR="0" wp14:anchorId="24D9D5F0" wp14:editId="399EBAA4">
+            <wp:extent cx="5939790" cy="2250440"/>
+            <wp:effectExtent l="0" t="0" r="3810" b="0"/>
+            <wp:docPr id="10" name="Imagen 10"/>
+            <wp:cNvGraphicFramePr>
+              <a:graphicFrameLocks xmlns:a="http://schemas.openxmlformats.org/drawingml/2006/main" noChangeAspect="1"/>
+            </wp:cNvGraphicFramePr>
+            <a:graphic xmlns:a="http://schemas.openxmlformats.org/drawingml/2006/main">
+              <a:graphicData uri="http://schemas.openxmlformats.org/drawingml/2006/picture">
+                <pic:pic xmlns:pic="http://schemas.openxmlformats.org/drawingml/2006/picture">
+                  <pic:nvPicPr>
+                    <pic:cNvPr id="10" name="v_cont_33000_tb.png"/>
+                    <pic:cNvPicPr/>
+                  </pic:nvPicPr>
+                  <pic:blipFill>
+                    <a:blip r:embed="rId20" cstate="print">
+                      <a:extLst>
+                        <a:ext uri="{28A0092B-C50C-407E-A947-70E740481C1C}">
+                          <a14:useLocalDpi xmlns:a14="http://schemas.microsoft.com/office/drawing/2010/main" val="0"/>
+                        </a:ext>
+                      </a:extLst>
+                    </a:blip>
+                    <a:stretch>
+                      <a:fillRect/>
+                    </a:stretch>
+                  </pic:blipFill>
+                  <pic:spPr>
+                    <a:xfrm>
+                      <a:off x="0" y="0"/>
+                      <a:ext cx="5939790" cy="2250440"/>
+                    </a:xfrm>
+                    <a:prstGeom prst="rect">
+                      <a:avLst/>
+                    </a:prstGeom>
+                  </pic:spPr>
+                </pic:pic>
+              </a:graphicData>
+            </a:graphic>
+          </wp:inline>
+        </w:drawing>
+      </w:r>
+    </w:p>
+    <w:p>
+      <w:pPr>
+        <w:spacing w:after="240"/>
         <w:rPr>
           <w:b/>
           <w:lang w:val="en-US"/>
@@ -7821,13 +10828,13 @@
           <w:b/>
           <w:lang w:val="en-US"/>
         </w:rPr>
-        <w:t>v_control_VGA.vhd</w:t>
-      </w:r>
-      <w:proofErr w:type="spellEnd"/>
-    </w:p>
-    <w:p>
-      <w:pPr>
-        <w:spacing w:after="240" w:line="192" w:lineRule="auto"/>
+        <w:t>v_cont_BCD_base_tb.vhd</w:t>
+      </w:r>
+      <w:proofErr w:type="spellEnd"/>
+    </w:p>
+    <w:p>
+      <w:pPr>
+        <w:spacing w:after="240"/>
         <w:rPr>
           <w:b/>
           <w:lang w:val="en-US"/>
@@ -7836,68 +10843,158 @@
       <w:r>
         <w:rPr>
           <w:b/>
+          <w:noProof/>
           <w:lang w:val="en-US"/>
         </w:rPr>
-        <w:t>v_cont_33000.vhd</w:t>
-      </w:r>
-    </w:p>
-    <w:p>
-      <w:pPr>
-        <w:spacing w:after="240" w:line="192" w:lineRule="auto"/>
+        <w:drawing>
+          <wp:inline distT="0" distB="0" distL="0" distR="0" wp14:anchorId="7CEDEDC5" wp14:editId="640BCAC2">
+            <wp:extent cx="5939790" cy="1021080"/>
+            <wp:effectExtent l="0" t="0" r="3810" b="7620"/>
+            <wp:docPr id="11" name="Imagen 11"/>
+            <wp:cNvGraphicFramePr>
+              <a:graphicFrameLocks xmlns:a="http://schemas.openxmlformats.org/drawingml/2006/main" noChangeAspect="1"/>
+            </wp:cNvGraphicFramePr>
+            <a:graphic xmlns:a="http://schemas.openxmlformats.org/drawingml/2006/main">
+              <a:graphicData uri="http://schemas.openxmlformats.org/drawingml/2006/picture">
+                <pic:pic xmlns:pic="http://schemas.openxmlformats.org/drawingml/2006/picture">
+                  <pic:nvPicPr>
+                    <pic:cNvPr id="11" name="cont_BCD_base_tb.png"/>
+                    <pic:cNvPicPr/>
+                  </pic:nvPicPr>
+                  <pic:blipFill>
+                    <a:blip r:embed="rId21">
+                      <a:extLst>
+                        <a:ext uri="{28A0092B-C50C-407E-A947-70E740481C1C}">
+                          <a14:useLocalDpi xmlns:a14="http://schemas.microsoft.com/office/drawing/2010/main" val="0"/>
+                        </a:ext>
+                      </a:extLst>
+                    </a:blip>
+                    <a:stretch>
+                      <a:fillRect/>
+                    </a:stretch>
+                  </pic:blipFill>
+                  <pic:spPr>
+                    <a:xfrm>
+                      <a:off x="0" y="0"/>
+                      <a:ext cx="5939790" cy="1021080"/>
+                    </a:xfrm>
+                    <a:prstGeom prst="rect">
+                      <a:avLst/>
+                    </a:prstGeom>
+                  </pic:spPr>
+                </pic:pic>
+              </a:graphicData>
+            </a:graphic>
+          </wp:inline>
+        </w:drawing>
+      </w:r>
+    </w:p>
+    <w:p>
+      <w:pPr>
+        <w:spacing w:after="240"/>
         <w:rPr>
           <w:b/>
           <w:lang w:val="en-US"/>
         </w:rPr>
       </w:pPr>
-      <w:proofErr w:type="spellStart"/>
-      <w:r>
+    </w:p>
+    <w:p>
+      <w:pPr>
+        <w:spacing w:after="240"/>
         <w:rPr>
           <w:b/>
           <w:lang w:val="en-US"/>
         </w:rPr>
-        <w:t>v_cont_BCD.vhd</w:t>
-      </w:r>
-      <w:proofErr w:type="spellEnd"/>
-    </w:p>
-    <w:p>
-      <w:pPr>
-        <w:spacing w:after="240" w:line="192" w:lineRule="auto"/>
+      </w:pPr>
+    </w:p>
+    <w:p>
+      <w:pPr>
+        <w:spacing w:after="240"/>
         <w:rPr>
           <w:b/>
           <w:lang w:val="en-US"/>
         </w:rPr>
       </w:pPr>
-      <w:proofErr w:type="spellStart"/>
-      <w:r>
+    </w:p>
+    <w:p>
+      <w:pPr>
+        <w:spacing w:after="240"/>
         <w:rPr>
           <w:b/>
           <w:lang w:val="en-US"/>
         </w:rPr>
-        <w:t>v_cont_BCD_base.vhd</w:t>
-      </w:r>
-      <w:proofErr w:type="spellEnd"/>
-    </w:p>
-    <w:p>
-      <w:pPr>
-        <w:spacing w:after="240" w:line="192" w:lineRule="auto"/>
+      </w:pPr>
+      <w:proofErr w:type="spellStart"/>
+      <w:r>
         <w:rPr>
           <w:b/>
           <w:lang w:val="en-US"/>
         </w:rPr>
-      </w:pPr>
-      <w:proofErr w:type="spellStart"/>
-      <w:r>
+        <w:lastRenderedPageBreak/>
+        <w:t>v_cont_BCD_tb.vhd</w:t>
+      </w:r>
+      <w:proofErr w:type="spellEnd"/>
+    </w:p>
+    <w:p>
+      <w:pPr>
+        <w:spacing w:after="240"/>
         <w:rPr>
           <w:b/>
           <w:lang w:val="en-US"/>
         </w:rPr>
-        <w:t>v_cont_bin_base.vhd</w:t>
-      </w:r>
-      <w:proofErr w:type="spellEnd"/>
-    </w:p>
-    <w:p>
-      <w:pPr>
-        <w:spacing w:after="240" w:line="192" w:lineRule="auto"/>
+      </w:pPr>
+      <w:r>
+        <w:rPr>
+          <w:b/>
+          <w:noProof/>
+          <w:lang w:val="en-US"/>
+        </w:rPr>
+        <w:drawing>
+          <wp:inline distT="0" distB="0" distL="0" distR="0" wp14:anchorId="043660AB" wp14:editId="586EA864">
+            <wp:extent cx="5939790" cy="1737360"/>
+            <wp:effectExtent l="0" t="0" r="3810" b="0"/>
+            <wp:docPr id="12" name="Imagen 12"/>
+            <wp:cNvGraphicFramePr>
+              <a:graphicFrameLocks xmlns:a="http://schemas.openxmlformats.org/drawingml/2006/main" noChangeAspect="1"/>
+            </wp:cNvGraphicFramePr>
+            <a:graphic xmlns:a="http://schemas.openxmlformats.org/drawingml/2006/main">
+              <a:graphicData uri="http://schemas.openxmlformats.org/drawingml/2006/picture">
+                <pic:pic xmlns:pic="http://schemas.openxmlformats.org/drawingml/2006/picture">
+                  <pic:nvPicPr>
+                    <pic:cNvPr id="12" name="cont_BCD_tb.png"/>
+                    <pic:cNvPicPr/>
+                  </pic:nvPicPr>
+                  <pic:blipFill>
+                    <a:blip r:embed="rId22" cstate="print">
+                      <a:extLst>
+                        <a:ext uri="{28A0092B-C50C-407E-A947-70E740481C1C}">
+                          <a14:useLocalDpi xmlns:a14="http://schemas.microsoft.com/office/drawing/2010/main" val="0"/>
+                        </a:ext>
+                      </a:extLst>
+                    </a:blip>
+                    <a:stretch>
+                      <a:fillRect/>
+                    </a:stretch>
+                  </pic:blipFill>
+                  <pic:spPr>
+                    <a:xfrm>
+                      <a:off x="0" y="0"/>
+                      <a:ext cx="5939790" cy="1737360"/>
+                    </a:xfrm>
+                    <a:prstGeom prst="rect">
+                      <a:avLst/>
+                    </a:prstGeom>
+                  </pic:spPr>
+                </pic:pic>
+              </a:graphicData>
+            </a:graphic>
+          </wp:inline>
+        </w:drawing>
+      </w:r>
+    </w:p>
+    <w:p>
+      <w:pPr>
+        <w:spacing w:after="240"/>
         <w:rPr>
           <w:b/>
           <w:lang w:val="en-US"/>
@@ -7909,49 +11006,145 @@
           <w:b/>
           <w:lang w:val="en-US"/>
         </w:rPr>
-        <w:t>v_cont_h.vhd</w:t>
-      </w:r>
-      <w:proofErr w:type="spellEnd"/>
-    </w:p>
-    <w:p>
-      <w:pPr>
-        <w:spacing w:after="240" w:line="192" w:lineRule="auto"/>
+        <w:t>v_div_frec_tb.vhd</w:t>
+      </w:r>
+      <w:proofErr w:type="spellEnd"/>
+    </w:p>
+    <w:p>
+      <w:pPr>
+        <w:spacing w:after="240"/>
         <w:rPr>
           <w:b/>
           <w:lang w:val="en-US"/>
         </w:rPr>
       </w:pPr>
-      <w:proofErr w:type="spellStart"/>
-      <w:r>
+      <w:r>
+        <w:rPr>
+          <w:b/>
+          <w:noProof/>
+          <w:lang w:val="en-US"/>
+        </w:rPr>
+        <w:drawing>
+          <wp:inline distT="0" distB="0" distL="0" distR="0" wp14:anchorId="322B0CC3" wp14:editId="7F678CD4">
+            <wp:extent cx="5939790" cy="1038860"/>
+            <wp:effectExtent l="0" t="0" r="3810" b="8890"/>
+            <wp:docPr id="14" name="Imagen 14"/>
+            <wp:cNvGraphicFramePr>
+              <a:graphicFrameLocks xmlns:a="http://schemas.openxmlformats.org/drawingml/2006/main" noChangeAspect="1"/>
+            </wp:cNvGraphicFramePr>
+            <a:graphic xmlns:a="http://schemas.openxmlformats.org/drawingml/2006/main">
+              <a:graphicData uri="http://schemas.openxmlformats.org/drawingml/2006/picture">
+                <pic:pic xmlns:pic="http://schemas.openxmlformats.org/drawingml/2006/picture">
+                  <pic:nvPicPr>
+                    <pic:cNvPr id="14" name="div_frec_tb.png"/>
+                    <pic:cNvPicPr/>
+                  </pic:nvPicPr>
+                  <pic:blipFill>
+                    <a:blip r:embed="rId23">
+                      <a:extLst>
+                        <a:ext uri="{28A0092B-C50C-407E-A947-70E740481C1C}">
+                          <a14:useLocalDpi xmlns:a14="http://schemas.microsoft.com/office/drawing/2010/main" val="0"/>
+                        </a:ext>
+                      </a:extLst>
+                    </a:blip>
+                    <a:stretch>
+                      <a:fillRect/>
+                    </a:stretch>
+                  </pic:blipFill>
+                  <pic:spPr>
+                    <a:xfrm>
+                      <a:off x="0" y="0"/>
+                      <a:ext cx="5939790" cy="1038860"/>
+                    </a:xfrm>
+                    <a:prstGeom prst="rect">
+                      <a:avLst/>
+                    </a:prstGeom>
+                  </pic:spPr>
+                </pic:pic>
+              </a:graphicData>
+            </a:graphic>
+          </wp:inline>
+        </w:drawing>
+      </w:r>
+    </w:p>
+    <w:p>
+      <w:pPr>
+        <w:spacing w:after="240"/>
         <w:rPr>
           <w:b/>
           <w:lang w:val="en-US"/>
         </w:rPr>
-        <w:t>v_cont_v.vhd</w:t>
-      </w:r>
-      <w:proofErr w:type="spellEnd"/>
-    </w:p>
-    <w:p>
-      <w:pPr>
-        <w:spacing w:after="240" w:line="192" w:lineRule="auto"/>
+      </w:pPr>
+      <w:proofErr w:type="spellStart"/>
+      <w:r>
         <w:rPr>
           <w:b/>
           <w:lang w:val="en-US"/>
         </w:rPr>
-      </w:pPr>
-      <w:proofErr w:type="spellStart"/>
-      <w:r>
+        <w:t>v_MUX_tb.vhd</w:t>
+      </w:r>
+      <w:proofErr w:type="spellEnd"/>
+    </w:p>
+    <w:p>
+      <w:pPr>
+        <w:spacing w:after="240"/>
         <w:rPr>
           <w:b/>
           <w:lang w:val="en-US"/>
         </w:rPr>
-        <w:t>v_div_frec.vhd</w:t>
-      </w:r>
-      <w:proofErr w:type="spellEnd"/>
-    </w:p>
-    <w:p>
-      <w:pPr>
-        <w:spacing w:after="240" w:line="192" w:lineRule="auto"/>
+      </w:pPr>
+      <w:r>
+        <w:rPr>
+          <w:b/>
+          <w:noProof/>
+          <w:lang w:val="en-US"/>
+        </w:rPr>
+        <w:drawing>
+          <wp:inline distT="0" distB="0" distL="0" distR="0" wp14:anchorId="4FFA2A43" wp14:editId="62209638">
+            <wp:extent cx="5939790" cy="2653665"/>
+            <wp:effectExtent l="0" t="0" r="3810" b="0"/>
+            <wp:docPr id="15" name="Imagen 15"/>
+            <wp:cNvGraphicFramePr>
+              <a:graphicFrameLocks xmlns:a="http://schemas.openxmlformats.org/drawingml/2006/main" noChangeAspect="1"/>
+            </wp:cNvGraphicFramePr>
+            <a:graphic xmlns:a="http://schemas.openxmlformats.org/drawingml/2006/main">
+              <a:graphicData uri="http://schemas.openxmlformats.org/drawingml/2006/picture">
+                <pic:pic xmlns:pic="http://schemas.openxmlformats.org/drawingml/2006/picture">
+                  <pic:nvPicPr>
+                    <pic:cNvPr id="15" name="v_mux_tb.png"/>
+                    <pic:cNvPicPr/>
+                  </pic:nvPicPr>
+                  <pic:blipFill>
+                    <a:blip r:embed="rId24">
+                      <a:extLst>
+                        <a:ext uri="{28A0092B-C50C-407E-A947-70E740481C1C}">
+                          <a14:useLocalDpi xmlns:a14="http://schemas.microsoft.com/office/drawing/2010/main" val="0"/>
+                        </a:ext>
+                      </a:extLst>
+                    </a:blip>
+                    <a:stretch>
+                      <a:fillRect/>
+                    </a:stretch>
+                  </pic:blipFill>
+                  <pic:spPr>
+                    <a:xfrm>
+                      <a:off x="0" y="0"/>
+                      <a:ext cx="5939790" cy="2653665"/>
+                    </a:xfrm>
+                    <a:prstGeom prst="rect">
+                      <a:avLst/>
+                    </a:prstGeom>
+                  </pic:spPr>
+                </pic:pic>
+              </a:graphicData>
+            </a:graphic>
+          </wp:inline>
+        </w:drawing>
+      </w:r>
+    </w:p>
+    <w:p>
+      <w:pPr>
+        <w:spacing w:after="240"/>
         <w:rPr>
           <w:b/>
           <w:lang w:val="en-US"/>
@@ -7963,224 +11156,96 @@
           <w:b/>
           <w:lang w:val="en-US"/>
         </w:rPr>
-        <w:t>v_ffd.vhd</w:t>
-      </w:r>
-      <w:proofErr w:type="spellEnd"/>
-    </w:p>
-    <w:p>
-      <w:pPr>
-        <w:spacing w:after="240" w:line="192" w:lineRule="auto"/>
+        <w:t>v_reg_base_tb.vhd</w:t>
+      </w:r>
+      <w:proofErr w:type="spellEnd"/>
+    </w:p>
+    <w:p>
+      <w:pPr>
+        <w:spacing w:after="240"/>
         <w:rPr>
           <w:b/>
           <w:lang w:val="en-US"/>
         </w:rPr>
       </w:pPr>
-      <w:proofErr w:type="spellStart"/>
-      <w:r>
+      <w:r>
+        <w:rPr>
+          <w:b/>
+          <w:noProof/>
+          <w:lang w:val="en-US"/>
+        </w:rPr>
+        <w:lastRenderedPageBreak/>
+        <w:drawing>
+          <wp:inline distT="0" distB="0" distL="0" distR="0" wp14:anchorId="0DC1D393" wp14:editId="7E2431E0">
+            <wp:extent cx="5939790" cy="1585595"/>
+            <wp:effectExtent l="0" t="0" r="3810" b="0"/>
+            <wp:docPr id="16" name="Imagen 16"/>
+            <wp:cNvGraphicFramePr>
+              <a:graphicFrameLocks xmlns:a="http://schemas.openxmlformats.org/drawingml/2006/main" noChangeAspect="1"/>
+            </wp:cNvGraphicFramePr>
+            <a:graphic xmlns:a="http://schemas.openxmlformats.org/drawingml/2006/main">
+              <a:graphicData uri="http://schemas.openxmlformats.org/drawingml/2006/picture">
+                <pic:pic xmlns:pic="http://schemas.openxmlformats.org/drawingml/2006/picture">
+                  <pic:nvPicPr>
+                    <pic:cNvPr id="16" name="v_reg_base_tb.png"/>
+                    <pic:cNvPicPr/>
+                  </pic:nvPicPr>
+                  <pic:blipFill>
+                    <a:blip r:embed="rId25">
+                      <a:extLst>
+                        <a:ext uri="{28A0092B-C50C-407E-A947-70E740481C1C}">
+                          <a14:useLocalDpi xmlns:a14="http://schemas.microsoft.com/office/drawing/2010/main" val="0"/>
+                        </a:ext>
+                      </a:extLst>
+                    </a:blip>
+                    <a:stretch>
+                      <a:fillRect/>
+                    </a:stretch>
+                  </pic:blipFill>
+                  <pic:spPr>
+                    <a:xfrm>
+                      <a:off x="0" y="0"/>
+                      <a:ext cx="5939790" cy="1585595"/>
+                    </a:xfrm>
+                    <a:prstGeom prst="rect">
+                      <a:avLst/>
+                    </a:prstGeom>
+                  </pic:spPr>
+                </pic:pic>
+              </a:graphicData>
+            </a:graphic>
+          </wp:inline>
+        </w:drawing>
+      </w:r>
+    </w:p>
+    <w:p>
+      <w:pPr>
+        <w:spacing w:after="240"/>
         <w:rPr>
           <w:b/>
           <w:lang w:val="en-US"/>
         </w:rPr>
-        <w:t>v_MUX.vhd</w:t>
-      </w:r>
-      <w:proofErr w:type="spellEnd"/>
-    </w:p>
-    <w:p>
-      <w:pPr>
-        <w:spacing w:after="240" w:line="192" w:lineRule="auto"/>
+      </w:pPr>
+      <w:proofErr w:type="spellStart"/>
+      <w:r>
         <w:rPr>
           <w:b/>
           <w:lang w:val="en-US"/>
         </w:rPr>
-      </w:pPr>
-      <w:r>
+        <w:t>v_reg_tb.vhd</w:t>
+      </w:r>
+      <w:proofErr w:type="spellEnd"/>
+    </w:p>
+    <w:p>
+      <w:pPr>
+        <w:spacing w:after="240"/>
         <w:rPr>
           <w:b/>
           <w:lang w:val="en-US"/>
         </w:rPr>
-        <w:t>v_mux_2x1.vhd</w:t>
-      </w:r>
-    </w:p>
-    <w:p>
-      <w:pPr>
-        <w:spacing w:after="240" w:line="192" w:lineRule="auto"/>
-        <w:rPr>
-          <w:b/>
-          <w:lang w:val="en-US"/>
-        </w:rPr>
-      </w:pPr>
-      <w:proofErr w:type="spellStart"/>
-      <w:r>
-        <w:rPr>
-          <w:b/>
-          <w:lang w:val="en-US"/>
-        </w:rPr>
-        <w:t>v_reg.vhd</w:t>
-      </w:r>
-      <w:proofErr w:type="spellEnd"/>
-    </w:p>
-    <w:p>
-      <w:pPr>
-        <w:spacing w:after="240" w:line="192" w:lineRule="auto"/>
-        <w:rPr>
-          <w:b/>
-          <w:lang w:val="en-US"/>
-        </w:rPr>
-      </w:pPr>
-      <w:proofErr w:type="spellStart"/>
-      <w:r>
-        <w:rPr>
-          <w:b/>
-          <w:lang w:val="en-US"/>
-        </w:rPr>
-        <w:t>v_reg_base.vhd</w:t>
-      </w:r>
-      <w:proofErr w:type="spellEnd"/>
-    </w:p>
-    <w:p>
-      <w:pPr>
-        <w:spacing w:after="240" w:line="192" w:lineRule="auto"/>
-        <w:rPr>
-          <w:lang w:val="en-US"/>
-        </w:rPr>
-      </w:pPr>
-    </w:p>
-    <w:p>
-      <w:pPr>
-        <w:pStyle w:val="Ttulo1"/>
-      </w:pPr>
-      <w:bookmarkStart w:id="7" w:name="_Toc2704638"/>
-      <w:proofErr w:type="spellStart"/>
-      <w:r>
-        <w:t>Testing</w:t>
-      </w:r>
-      <w:proofErr w:type="spellEnd"/>
-      <w:r>
-        <w:t xml:space="preserve"> de módulos</w:t>
-      </w:r>
-      <w:bookmarkEnd w:id="7"/>
-    </w:p>
-    <w:p>
-      <w:pPr>
-        <w:spacing w:after="240"/>
-      </w:pPr>
-    </w:p>
-    <w:p>
-      <w:pPr>
-        <w:spacing w:after="240"/>
-        <w:rPr>
-          <w:b/>
-          <w:lang w:val="en-US"/>
-        </w:rPr>
-      </w:pPr>
-      <w:r>
-        <w:rPr>
-          <w:b/>
-          <w:lang w:val="en-US"/>
-        </w:rPr>
-        <w:t>v_cont_33000_tb.vhd</w:t>
-      </w:r>
-    </w:p>
-    <w:p>
-      <w:pPr>
-        <w:spacing w:after="240"/>
-        <w:rPr>
-          <w:b/>
-          <w:lang w:val="en-US"/>
-        </w:rPr>
-      </w:pPr>
-      <w:proofErr w:type="spellStart"/>
-      <w:r>
-        <w:rPr>
-          <w:b/>
-          <w:lang w:val="en-US"/>
-        </w:rPr>
-        <w:t>v_cont_BCD_base_tb.vhd</w:t>
-      </w:r>
-      <w:proofErr w:type="spellEnd"/>
-    </w:p>
-    <w:p>
-      <w:pPr>
-        <w:spacing w:after="240"/>
-        <w:rPr>
-          <w:b/>
-          <w:lang w:val="en-US"/>
-        </w:rPr>
-      </w:pPr>
-      <w:proofErr w:type="spellStart"/>
-      <w:r>
-        <w:rPr>
-          <w:b/>
-          <w:lang w:val="en-US"/>
-        </w:rPr>
-        <w:t>v_cont_BCD_tb.vhd</w:t>
-      </w:r>
-      <w:proofErr w:type="spellEnd"/>
-    </w:p>
-    <w:p>
-      <w:pPr>
-        <w:spacing w:after="240"/>
-        <w:rPr>
-          <w:b/>
-          <w:lang w:val="en-US"/>
-        </w:rPr>
-      </w:pPr>
-      <w:proofErr w:type="spellStart"/>
-      <w:r>
-        <w:rPr>
-          <w:b/>
-          <w:lang w:val="en-US"/>
-        </w:rPr>
-        <w:t>v_div_frec_tb.vhd</w:t>
-      </w:r>
-      <w:proofErr w:type="spellEnd"/>
-    </w:p>
-    <w:p>
-      <w:pPr>
-        <w:spacing w:after="240"/>
-        <w:rPr>
-          <w:b/>
-          <w:lang w:val="en-US"/>
-        </w:rPr>
-      </w:pPr>
-      <w:proofErr w:type="spellStart"/>
-      <w:r>
-        <w:rPr>
-          <w:b/>
-          <w:lang w:val="en-US"/>
-        </w:rPr>
-        <w:t>v_MUX_tb.vhd</w:t>
-      </w:r>
-      <w:proofErr w:type="spellEnd"/>
-    </w:p>
-    <w:p>
-      <w:pPr>
-        <w:spacing w:after="240"/>
-        <w:rPr>
-          <w:b/>
-          <w:lang w:val="en-US"/>
-        </w:rPr>
-      </w:pPr>
-      <w:proofErr w:type="spellStart"/>
-      <w:r>
-        <w:rPr>
-          <w:b/>
-          <w:lang w:val="en-US"/>
-        </w:rPr>
-        <w:t>v_reg_base_tb.vhd</w:t>
-      </w:r>
-      <w:proofErr w:type="spellEnd"/>
-    </w:p>
-    <w:p>
-      <w:pPr>
-        <w:spacing w:after="240"/>
-        <w:rPr>
-          <w:b/>
-          <w:lang w:val="en-US"/>
-        </w:rPr>
         <w:sectPr>
-          <w:headerReference w:type="default" r:id="rId18"/>
-          <w:footerReference w:type="default" r:id="rId19"/>
+          <w:headerReference w:type="default" r:id="rId26"/>
+          <w:footerReference w:type="default" r:id="rId27"/>
           <w:type w:val="continuous"/>
           <w:pgSz w:w="12240" w:h="15840"/>
           <w:pgMar w:top="1701" w:right="1185" w:bottom="992" w:left="1701" w:header="720" w:footer="720" w:gutter="0"/>
@@ -8189,15 +11254,54 @@
           <w:docGrid w:linePitch="299"/>
         </w:sectPr>
       </w:pPr>
-      <w:proofErr w:type="spellStart"/>
       <w:r>
         <w:rPr>
           <w:b/>
+          <w:noProof/>
           <w:lang w:val="en-US"/>
         </w:rPr>
-        <w:t>v_reg_tb.vhd</w:t>
-      </w:r>
-      <w:proofErr w:type="spellEnd"/>
+        <w:drawing>
+          <wp:inline distT="0" distB="0" distL="0" distR="0" wp14:anchorId="138B64C5" wp14:editId="291D6F9E">
+            <wp:extent cx="5939790" cy="2831465"/>
+            <wp:effectExtent l="0" t="0" r="3810" b="6985"/>
+            <wp:docPr id="17" name="Imagen 17"/>
+            <wp:cNvGraphicFramePr>
+              <a:graphicFrameLocks xmlns:a="http://schemas.openxmlformats.org/drawingml/2006/main" noChangeAspect="1"/>
+            </wp:cNvGraphicFramePr>
+            <a:graphic xmlns:a="http://schemas.openxmlformats.org/drawingml/2006/main">
+              <a:graphicData uri="http://schemas.openxmlformats.org/drawingml/2006/picture">
+                <pic:pic xmlns:pic="http://schemas.openxmlformats.org/drawingml/2006/picture">
+                  <pic:nvPicPr>
+                    <pic:cNvPr id="17" name="v_reg_tb.png"/>
+                    <pic:cNvPicPr/>
+                  </pic:nvPicPr>
+                  <pic:blipFill>
+                    <a:blip r:embed="rId28">
+                      <a:extLst>
+                        <a:ext uri="{28A0092B-C50C-407E-A947-70E740481C1C}">
+                          <a14:useLocalDpi xmlns:a14="http://schemas.microsoft.com/office/drawing/2010/main" val="0"/>
+                        </a:ext>
+                      </a:extLst>
+                    </a:blip>
+                    <a:stretch>
+                      <a:fillRect/>
+                    </a:stretch>
+                  </pic:blipFill>
+                  <pic:spPr>
+                    <a:xfrm>
+                      <a:off x="0" y="0"/>
+                      <a:ext cx="5939790" cy="2831465"/>
+                    </a:xfrm>
+                    <a:prstGeom prst="rect">
+                      <a:avLst/>
+                    </a:prstGeom>
+                  </pic:spPr>
+                </pic:pic>
+              </a:graphicData>
+            </a:graphic>
+          </wp:inline>
+        </w:drawing>
+      </w:r>
     </w:p>
     <w:p>
       <w:pPr>
@@ -8252,7 +11356,7 @@
 <w:ftr xmlns:wpc="http://schemas.microsoft.com/office/word/2010/wordprocessingCanvas" xmlns:cx="http://schemas.microsoft.com/office/drawing/2014/chartex" xmlns:cx1="http://schemas.microsoft.com/office/drawing/2015/9/8/chartex" xmlns:cx2="http://schemas.microsoft.com/office/drawing/2015/10/21/chartex" xmlns:cx3="http://schemas.microsoft.com/office/drawing/2016/5/9/chartex" xmlns:cx4="http://schemas.microsoft.com/office/drawing/2016/5/10/chartex" xmlns:cx5="http://schemas.microsoft.com/office/drawing/2016/5/11/chartex" xmlns:cx6="http://schemas.microsoft.com/office/drawing/2016/5/12/chartex" xmlns:cx7="http://schemas.microsoft.com/office/drawing/2016/5/13/chartex" xmlns:cx8="http://schemas.microsoft.com/office/drawing/2016/5/14/chartex" xmlns:mc="http://schemas.openxmlformats.org/markup-compatibility/2006" xmlns:aink="http://schemas.microsoft.com/office/drawing/2016/ink" xmlns:am3d="http://schemas.microsoft.com/office/drawing/2017/model3d" xmlns:o="urn:schemas-microsoft-com:office:office" xmlns:r="http://schemas.openxmlformats.org/officeDocument/2006/relationships" xmlns:m="http://schemas.openxmlformats.org/officeDocument/2006/math" xmlns:v="urn:schemas-microsoft-com:vml" xmlns:wp14="http://schemas.microsoft.com/office/word/2010/wordprocessingDrawing" xmlns:wp="http://schemas.openxmlformats.org/drawingml/2006/wordprocessingDrawing" xmlns:w10="urn:schemas-microsoft-com:office:word" xmlns:w="http://schemas.openxmlformats.org/wordprocessingml/2006/main" xmlns:w14="http://schemas.microsoft.com/office/word/2010/wordml" xmlns:w15="http://schemas.microsoft.com/office/word/2012/wordml" xmlns:w16cid="http://schemas.microsoft.com/office/word/2016/wordml/cid" xmlns:w16se="http://schemas.microsoft.com/office/word/2015/wordml/symex" xmlns:wpg="http://schemas.microsoft.com/office/word/2010/wordprocessingGroup" xmlns:wpi="http://schemas.microsoft.com/office/word/2010/wordprocessingInk" xmlns:wne="http://schemas.microsoft.com/office/word/2006/wordml" xmlns:wps="http://schemas.microsoft.com/office/word/2010/wordprocessingShape" mc:Ignorable="w14 w15 w16se w16cid wp14">
   <w:sdt>
     <w:sdtPr>
-      <w:id w:val="-593623545"/>
+      <w:id w:val="-761368822"/>
       <w:docPartObj>
         <w:docPartGallery w:val="Page Numbers (Bottom of Page)"/>
         <w:docPartUnique/>
@@ -8361,7 +11465,7 @@
           <wp:extent cx="2096451" cy="352425"/>
           <wp:effectExtent l="0" t="0" r="0" b="0"/>
           <wp:wrapNone/>
-          <wp:docPr id="7" name="Imagen 14"/>
+          <wp:docPr id="18" name="Imagen 14"/>
           <wp:cNvGraphicFramePr>
             <a:graphicFrameLocks xmlns:a="http://schemas.openxmlformats.org/drawingml/2006/main" noChangeAspect="1"/>
           </wp:cNvGraphicFramePr>
@@ -13951,7 +17055,7 @@
 </file>
 
 <file path=customXml/itemProps1.xml><?xml version="1.0" encoding="utf-8"?>
-<ds:datastoreItem xmlns:ds="http://schemas.openxmlformats.org/officeDocument/2006/customXml" ds:itemID="{B0274AB2-2018-4670-992A-99B4BD15104E}">
+<ds:datastoreItem xmlns:ds="http://schemas.openxmlformats.org/officeDocument/2006/customXml" ds:itemID="{390DAB21-E66A-4E88-9FBD-54E0C6042A72}">
   <ds:schemaRefs>
     <ds:schemaRef ds:uri="http://schemas.openxmlformats.org/officeDocument/2006/bibliography"/>
   </ds:schemaRefs>

</xml_diff>